<commit_message>
init frint calc math 5
</commit_message>
<xml_diff>
--- a/Вычмат/lab5/ВЫЧМАТ Балин А.А. P3212 Лаб5.docx
+++ b/Вычмат/lab5/ВЫЧМАТ Балин А.А. P3212 Лаб5.docx
@@ -1,6 +1,6 @@
 
 <file path=word/document.xml><?xml version="1.0" encoding="utf-8"?>
-<w:document xmlns:wpc="http://schemas.microsoft.com/office/word/2010/wordprocessingCanvas" xmlns:cx="http://schemas.microsoft.com/office/drawing/2014/chartex" xmlns:cx1="http://schemas.microsoft.com/office/drawing/2015/9/8/chartex" xmlns:cx2="http://schemas.microsoft.com/office/drawing/2015/10/21/chartex" xmlns:cx3="http://schemas.microsoft.com/office/drawing/2016/5/9/chartex" xmlns:cx4="http://schemas.microsoft.com/office/drawing/2016/5/10/chartex" xmlns:cx5="http://schemas.microsoft.com/office/drawing/2016/5/11/chartex" xmlns:cx6="http://schemas.microsoft.com/office/drawing/2016/5/12/chartex" xmlns:cx7="http://schemas.microsoft.com/office/drawing/2016/5/13/chartex" xmlns:cx8="http://schemas.microsoft.com/office/drawing/2016/5/14/chartex" xmlns:mc="http://schemas.openxmlformats.org/markup-compatibility/2006" xmlns:aink="http://schemas.microsoft.com/office/drawing/2016/ink" xmlns:am3d="http://schemas.microsoft.com/office/drawing/2017/model3d" xmlns:o="urn:schemas-microsoft-com:office:office" xmlns:oel="http://schemas.microsoft.com/office/2019/extlst" xmlns:r="http://schemas.openxmlformats.org/officeDocument/2006/relationships" xmlns:m="http://schemas.openxmlformats.org/officeDocument/2006/math" xmlns:v="urn:schemas-microsoft-com:vml" xmlns:wp14="http://schemas.microsoft.com/office/word/2010/wordprocessingDrawing" xmlns:wp="http://schemas.openxmlformats.org/drawingml/2006/wordprocessingDrawing" xmlns:w10="urn:schemas-microsoft-com:office:word" xmlns:w="http://schemas.openxmlformats.org/wordprocessingml/2006/main" xmlns:w14="http://schemas.microsoft.com/office/word/2010/wordml" xmlns:w15="http://schemas.microsoft.com/office/word/2012/wordml" xmlns:w16cex="http://schemas.microsoft.com/office/word/2018/wordml/cex" xmlns:w16cid="http://schemas.microsoft.com/office/word/2016/wordml/cid" xmlns:w16="http://schemas.microsoft.com/office/word/2018/wordml" xmlns:w16sdtdh="http://schemas.microsoft.com/office/word/2020/wordml/sdtdatahash" xmlns:w16se="http://schemas.microsoft.com/office/word/2015/wordml/symex" xmlns:wpg="http://schemas.microsoft.com/office/word/2010/wordprocessingGroup" xmlns:wpi="http://schemas.microsoft.com/office/word/2010/wordprocessingInk" xmlns:wne="http://schemas.microsoft.com/office/word/2006/wordml" xmlns:wps="http://schemas.microsoft.com/office/word/2010/wordprocessingShape" mc:Ignorable="w14 w15 w16se w16cid w16 w16cex w16sdtdh wp14">
+<w:document xmlns:wpc="http://schemas.microsoft.com/office/word/2010/wordprocessingCanvas" xmlns:cx="http://schemas.microsoft.com/office/drawing/2014/chartex" xmlns:mc="http://schemas.openxmlformats.org/markup-compatibility/2006" xmlns:o="urn:schemas-microsoft-com:office:office" xmlns:r="http://schemas.openxmlformats.org/officeDocument/2006/relationships" xmlns:m="http://schemas.openxmlformats.org/officeDocument/2006/math" xmlns:v="urn:schemas-microsoft-com:vml" xmlns:wp14="http://schemas.microsoft.com/office/word/2010/wordprocessingDrawing" xmlns:wp="http://schemas.openxmlformats.org/drawingml/2006/wordprocessingDrawing" xmlns:w10="urn:schemas-microsoft-com:office:word" xmlns:w="http://schemas.openxmlformats.org/wordprocessingml/2006/main" xmlns:w14="http://schemas.microsoft.com/office/word/2010/wordml" xmlns:w15="http://schemas.microsoft.com/office/word/2012/wordml" xmlns:w16se="http://schemas.microsoft.com/office/word/2015/wordml/symex" xmlns:wpg="http://schemas.microsoft.com/office/word/2010/wordprocessingGroup" xmlns:wpi="http://schemas.microsoft.com/office/word/2010/wordprocessingInk" xmlns:wne="http://schemas.microsoft.com/office/word/2006/wordml" xmlns:wps="http://schemas.microsoft.com/office/word/2010/wordprocessingShape" mc:Ignorable="w14 w15 w16se wp14">
   <w:body>
     <w:p>
       <w:pPr>
@@ -251,7 +251,23 @@
           <w:rFonts w:cs="Times New Roman"/>
           <w:sz w:val="28"/>
         </w:rPr>
-        <w:t>Выполнил: Балин А. А.</w:t>
+        <w:t xml:space="preserve">Выполнил: </w:t>
+      </w:r>
+      <w:proofErr w:type="spellStart"/>
+      <w:r>
+        <w:rPr>
+          <w:rFonts w:cs="Times New Roman"/>
+          <w:sz w:val="28"/>
+        </w:rPr>
+        <w:t>Балин</w:t>
+      </w:r>
+      <w:proofErr w:type="spellEnd"/>
+      <w:r>
+        <w:rPr>
+          <w:rFonts w:cs="Times New Roman"/>
+          <w:sz w:val="28"/>
+        </w:rPr>
+        <w:t xml:space="preserve"> А. А.</w:t>
       </w:r>
     </w:p>
     <w:p>
@@ -326,19 +342,2693 @@
         <w:t>Вычислительная реализация</w:t>
       </w:r>
     </w:p>
-    <w:p/>
     <w:p>
       <w:r>
-        <w:t>https://www.desmos.com/calculator/f8kxl4fjkd</w:t>
+        <w:t>Таблица по варианту</w:t>
+      </w:r>
+      <w:r>
+        <w:rPr>
+          <w:lang w:val="en-US"/>
+        </w:rPr>
+        <w:t>:</w:t>
       </w:r>
     </w:p>
     <w:p>
       <w:pPr>
+        <w:jc w:val="center"/>
+      </w:pPr>
+      <w:r>
+        <w:drawing>
+          <wp:inline distT="0" distB="0" distL="0" distR="0" wp14:anchorId="326DBFC8" wp14:editId="2EDC1C25">
+            <wp:extent cx="1431290" cy="1478915"/>
+            <wp:effectExtent l="0" t="0" r="0" b="6985"/>
+            <wp:docPr id="1" name="Рисунок 1"/>
+            <wp:cNvGraphicFramePr>
+              <a:graphicFrameLocks xmlns:a="http://schemas.openxmlformats.org/drawingml/2006/main" noChangeAspect="1"/>
+            </wp:cNvGraphicFramePr>
+            <a:graphic xmlns:a="http://schemas.openxmlformats.org/drawingml/2006/main">
+              <a:graphicData uri="http://schemas.openxmlformats.org/drawingml/2006/picture">
+                <pic:pic xmlns:pic="http://schemas.openxmlformats.org/drawingml/2006/picture">
+                  <pic:nvPicPr>
+                    <pic:cNvPr id="0" name="Picture 1"/>
+                    <pic:cNvPicPr>
+                      <a:picLocks noChangeAspect="1" noChangeArrowheads="1"/>
+                    </pic:cNvPicPr>
+                  </pic:nvPicPr>
+                  <pic:blipFill>
+                    <a:blip r:embed="rId8">
+                      <a:extLst>
+                        <a:ext uri="{28A0092B-C50C-407E-A947-70E740481C1C}">
+                          <a14:useLocalDpi xmlns:a14="http://schemas.microsoft.com/office/drawing/2010/main" val="0"/>
+                        </a:ext>
+                      </a:extLst>
+                    </a:blip>
+                    <a:srcRect/>
+                    <a:stretch>
+                      <a:fillRect/>
+                    </a:stretch>
+                  </pic:blipFill>
+                  <pic:spPr bwMode="auto">
+                    <a:xfrm>
+                      <a:off x="0" y="0"/>
+                      <a:ext cx="1431290" cy="1478915"/>
+                    </a:xfrm>
+                    <a:prstGeom prst="rect">
+                      <a:avLst/>
+                    </a:prstGeom>
+                    <a:noFill/>
+                    <a:ln>
+                      <a:noFill/>
+                    </a:ln>
+                  </pic:spPr>
+                </pic:pic>
+              </a:graphicData>
+            </a:graphic>
+          </wp:inline>
+        </w:drawing>
+      </w:r>
+    </w:p>
+    <w:p>
+      <w:pPr>
+        <w:jc w:val="center"/>
+      </w:pPr>
+      <w:r>
+        <w:drawing>
+          <wp:inline distT="0" distB="0" distL="0" distR="0" wp14:anchorId="6D6BD081" wp14:editId="477F70DC">
+            <wp:extent cx="1224280" cy="374015"/>
+            <wp:effectExtent l="0" t="0" r="0" b="6985"/>
+            <wp:docPr id="2" name="Рисунок 2"/>
+            <wp:cNvGraphicFramePr>
+              <a:graphicFrameLocks xmlns:a="http://schemas.openxmlformats.org/drawingml/2006/main" noChangeAspect="1"/>
+            </wp:cNvGraphicFramePr>
+            <a:graphic xmlns:a="http://schemas.openxmlformats.org/drawingml/2006/main">
+              <a:graphicData uri="http://schemas.openxmlformats.org/drawingml/2006/picture">
+                <pic:pic xmlns:pic="http://schemas.openxmlformats.org/drawingml/2006/picture">
+                  <pic:nvPicPr>
+                    <pic:cNvPr id="0" name="Picture 2"/>
+                    <pic:cNvPicPr>
+                      <a:picLocks noChangeAspect="1" noChangeArrowheads="1"/>
+                    </pic:cNvPicPr>
+                  </pic:nvPicPr>
+                  <pic:blipFill>
+                    <a:blip r:embed="rId9">
+                      <a:extLst>
+                        <a:ext uri="{28A0092B-C50C-407E-A947-70E740481C1C}">
+                          <a14:useLocalDpi xmlns:a14="http://schemas.microsoft.com/office/drawing/2010/main" val="0"/>
+                        </a:ext>
+                      </a:extLst>
+                    </a:blip>
+                    <a:srcRect/>
+                    <a:stretch>
+                      <a:fillRect/>
+                    </a:stretch>
+                  </pic:blipFill>
+                  <pic:spPr bwMode="auto">
+                    <a:xfrm>
+                      <a:off x="0" y="0"/>
+                      <a:ext cx="1224280" cy="374015"/>
+                    </a:xfrm>
+                    <a:prstGeom prst="rect">
+                      <a:avLst/>
+                    </a:prstGeom>
+                    <a:noFill/>
+                    <a:ln>
+                      <a:noFill/>
+                    </a:ln>
+                  </pic:spPr>
+                </pic:pic>
+              </a:graphicData>
+            </a:graphic>
+          </wp:inline>
+        </w:drawing>
+      </w:r>
+    </w:p>
+    <w:p>
+      <w:r>
+        <w:t>Построим таблицу конечных разностей</w:t>
+      </w:r>
+      <w:r>
+        <w:rPr>
+          <w:lang w:val="en-US"/>
+        </w:rPr>
+        <w:t>:</w:t>
+      </w:r>
+    </w:p>
+    <w:p>
+      <w:pPr>
+        <w:jc w:val="center"/>
+        <w:rPr>
+          <w:lang w:val="en-US"/>
+        </w:rPr>
+      </w:pPr>
+      <w:r>
+        <w:drawing>
+          <wp:inline distT="0" distB="0" distL="0" distR="0" wp14:anchorId="2A93B5E4" wp14:editId="7F07C116">
+            <wp:extent cx="5375275" cy="1478915"/>
+            <wp:effectExtent l="0" t="0" r="0" b="6985"/>
+            <wp:docPr id="3" name="Рисунок 3"/>
+            <wp:cNvGraphicFramePr>
+              <a:graphicFrameLocks xmlns:a="http://schemas.openxmlformats.org/drawingml/2006/main" noChangeAspect="1"/>
+            </wp:cNvGraphicFramePr>
+            <a:graphic xmlns:a="http://schemas.openxmlformats.org/drawingml/2006/main">
+              <a:graphicData uri="http://schemas.openxmlformats.org/drawingml/2006/picture">
+                <pic:pic xmlns:pic="http://schemas.openxmlformats.org/drawingml/2006/picture">
+                  <pic:nvPicPr>
+                    <pic:cNvPr id="0" name="Picture 3"/>
+                    <pic:cNvPicPr>
+                      <a:picLocks noChangeAspect="1" noChangeArrowheads="1"/>
+                    </pic:cNvPicPr>
+                  </pic:nvPicPr>
+                  <pic:blipFill>
+                    <a:blip r:embed="rId10">
+                      <a:extLst>
+                        <a:ext uri="{28A0092B-C50C-407E-A947-70E740481C1C}">
+                          <a14:useLocalDpi xmlns:a14="http://schemas.microsoft.com/office/drawing/2010/main" val="0"/>
+                        </a:ext>
+                      </a:extLst>
+                    </a:blip>
+                    <a:srcRect/>
+                    <a:stretch>
+                      <a:fillRect/>
+                    </a:stretch>
+                  </pic:blipFill>
+                  <pic:spPr bwMode="auto">
+                    <a:xfrm>
+                      <a:off x="0" y="0"/>
+                      <a:ext cx="5375275" cy="1478915"/>
+                    </a:xfrm>
+                    <a:prstGeom prst="rect">
+                      <a:avLst/>
+                    </a:prstGeom>
+                    <a:noFill/>
+                    <a:ln>
+                      <a:noFill/>
+                    </a:ln>
+                  </pic:spPr>
+                </pic:pic>
+              </a:graphicData>
+            </a:graphic>
+          </wp:inline>
+        </w:drawing>
+      </w:r>
+    </w:p>
+    <w:p>
+      <w:pPr>
+        <w:rPr>
+          <w:rFonts w:eastAsiaTheme="minorEastAsia"/>
+        </w:rPr>
+      </w:pPr>
+      <w:r>
+        <w:t xml:space="preserve">Так как </w:t>
+      </w:r>
+      <m:oMath>
+        <m:sSub>
+          <m:sSubPr>
+            <m:ctrlPr>
+              <w:rPr>
+                <w:rFonts w:ascii="Cambria Math" w:hAnsi="Cambria Math"/>
+                <w:i/>
+              </w:rPr>
+            </m:ctrlPr>
+          </m:sSubPr>
+          <m:e>
+            <m:r>
+              <w:rPr>
+                <w:rFonts w:ascii="Cambria Math" w:hAnsi="Cambria Math"/>
+              </w:rPr>
+              <m:t>x</m:t>
+            </m:r>
+          </m:e>
+          <m:sub>
+            <m:r>
+              <w:rPr>
+                <w:rFonts w:ascii="Cambria Math" w:hAnsi="Cambria Math"/>
+              </w:rPr>
+              <m:t>0</m:t>
+            </m:r>
+          </m:sub>
+        </m:sSub>
+        <m:r>
+          <w:rPr>
+            <w:rFonts w:ascii="Cambria Math" w:hAnsi="Cambria Math"/>
+          </w:rPr>
+          <m:t>&lt;</m:t>
+        </m:r>
+        <m:sSubSup>
+          <m:sSubSupPr>
+            <m:ctrlPr>
+              <w:rPr>
+                <w:rFonts w:ascii="Cambria Math" w:hAnsi="Cambria Math"/>
+                <w:i/>
+              </w:rPr>
+            </m:ctrlPr>
+          </m:sSubSupPr>
+          <m:e>
+            <m:r>
+              <w:rPr>
+                <w:rFonts w:ascii="Cambria Math" w:hAnsi="Cambria Math"/>
+              </w:rPr>
+              <m:t>x</m:t>
+            </m:r>
+          </m:e>
+          <m:sub>
+            <m:r>
+              <w:rPr>
+                <w:rFonts w:ascii="Cambria Math" w:hAnsi="Cambria Math"/>
+              </w:rPr>
+              <m:t>1</m:t>
+            </m:r>
+          </m:sub>
+          <m:sup>
+            <m:r>
+              <w:rPr>
+                <w:rFonts w:ascii="Cambria Math" w:hAnsi="Cambria Math"/>
+              </w:rPr>
+              <m:t>*</m:t>
+            </m:r>
+          </m:sup>
+        </m:sSubSup>
+        <m:r>
+          <w:rPr>
+            <w:rFonts w:ascii="Cambria Math" w:eastAsiaTheme="minorEastAsia" w:hAnsi="Cambria Math"/>
+          </w:rPr>
+          <m:t>&lt;</m:t>
+        </m:r>
+        <m:sSub>
+          <m:sSubPr>
+            <m:ctrlPr>
+              <w:rPr>
+                <w:rFonts w:ascii="Cambria Math" w:eastAsiaTheme="minorEastAsia" w:hAnsi="Cambria Math"/>
+                <w:i/>
+              </w:rPr>
+            </m:ctrlPr>
+          </m:sSubPr>
+          <m:e>
+            <m:r>
+              <w:rPr>
+                <w:rFonts w:ascii="Cambria Math" w:eastAsiaTheme="minorEastAsia" w:hAnsi="Cambria Math"/>
+              </w:rPr>
+              <m:t>x</m:t>
+            </m:r>
+          </m:e>
+          <m:sub>
+            <m:r>
+              <w:rPr>
+                <w:rFonts w:ascii="Cambria Math" w:eastAsiaTheme="minorEastAsia" w:hAnsi="Cambria Math"/>
+              </w:rPr>
+              <m:t>1</m:t>
+            </m:r>
+          </m:sub>
+        </m:sSub>
+      </m:oMath>
+      <w:r>
+        <w:rPr>
+          <w:rFonts w:eastAsiaTheme="minorEastAsia"/>
+        </w:rPr>
+        <w:t xml:space="preserve"> и мы находимся в первой половине интервала, выбираем первую интерполяционную формулу Ньютона. В качестве </w:t>
+      </w:r>
+      <m:oMath>
+        <m:sSub>
+          <m:sSubPr>
+            <m:ctrlPr>
+              <w:rPr>
+                <w:rFonts w:ascii="Cambria Math" w:eastAsiaTheme="minorEastAsia" w:hAnsi="Cambria Math"/>
+                <w:i/>
+              </w:rPr>
+            </m:ctrlPr>
+          </m:sSubPr>
+          <m:e>
+            <m:r>
+              <w:rPr>
+                <w:rFonts w:ascii="Cambria Math" w:eastAsiaTheme="minorEastAsia" w:hAnsi="Cambria Math"/>
+              </w:rPr>
+              <m:t>x</m:t>
+            </m:r>
+          </m:e>
+          <m:sub>
+            <m:r>
+              <w:rPr>
+                <w:rFonts w:ascii="Cambria Math" w:eastAsiaTheme="minorEastAsia" w:hAnsi="Cambria Math"/>
+                <w:lang w:val="en-US"/>
+              </w:rPr>
+              <m:t>i</m:t>
+            </m:r>
+          </m:sub>
+        </m:sSub>
+      </m:oMath>
+      <w:r>
+        <w:rPr>
+          <w:rFonts w:eastAsiaTheme="minorEastAsia"/>
+        </w:rPr>
+        <w:t xml:space="preserve"> берем </w:t>
+      </w:r>
+      <m:oMath>
+        <m:sSub>
+          <m:sSubPr>
+            <m:ctrlPr>
+              <w:rPr>
+                <w:rFonts w:ascii="Cambria Math" w:eastAsiaTheme="minorEastAsia" w:hAnsi="Cambria Math"/>
+                <w:i/>
+              </w:rPr>
+            </m:ctrlPr>
+          </m:sSubPr>
+          <m:e>
+            <m:r>
+              <w:rPr>
+                <w:rFonts w:ascii="Cambria Math" w:eastAsiaTheme="minorEastAsia" w:hAnsi="Cambria Math"/>
+              </w:rPr>
+              <m:t>x</m:t>
+            </m:r>
+          </m:e>
+          <m:sub>
+            <m:r>
+              <w:rPr>
+                <w:rFonts w:ascii="Cambria Math" w:eastAsiaTheme="minorEastAsia" w:hAnsi="Cambria Math"/>
+              </w:rPr>
+              <m:t>0</m:t>
+            </m:r>
+          </m:sub>
+        </m:sSub>
+      </m:oMath>
+    </w:p>
+    <w:p>
+      <w:pPr>
+        <w:rPr>
+          <w:rFonts w:eastAsiaTheme="minorEastAsia"/>
+          <w:i/>
+        </w:rPr>
+      </w:pPr>
+      <m:oMathPara>
+        <m:oMath>
+          <m:r>
+            <w:rPr>
+              <w:rFonts w:ascii="Cambria Math" w:eastAsiaTheme="minorEastAsia" w:hAnsi="Cambria Math"/>
+            </w:rPr>
+            <m:t>t=</m:t>
+          </m:r>
+          <m:f>
+            <m:fPr>
+              <m:ctrlPr>
+                <w:rPr>
+                  <w:rFonts w:ascii="Cambria Math" w:eastAsiaTheme="minorEastAsia" w:hAnsi="Cambria Math"/>
+                  <w:i/>
+                </w:rPr>
+              </m:ctrlPr>
+            </m:fPr>
+            <m:num>
+              <m:r>
+                <w:rPr>
+                  <w:rFonts w:ascii="Cambria Math" w:eastAsiaTheme="minorEastAsia" w:hAnsi="Cambria Math"/>
+                </w:rPr>
+                <m:t>x-x_i</m:t>
+              </m:r>
+            </m:num>
+            <m:den>
+              <m:r>
+                <w:rPr>
+                  <w:rFonts w:ascii="Cambria Math" w:eastAsiaTheme="minorEastAsia" w:hAnsi="Cambria Math"/>
+                </w:rPr>
+                <m:t>h</m:t>
+              </m:r>
+            </m:den>
+          </m:f>
+          <m:r>
+            <w:rPr>
+              <w:rFonts w:ascii="Cambria Math" w:eastAsiaTheme="minorEastAsia" w:hAnsi="Cambria Math"/>
+            </w:rPr>
+            <m:t>=</m:t>
+          </m:r>
+          <m:f>
+            <m:fPr>
+              <m:ctrlPr>
+                <w:rPr>
+                  <w:rFonts w:ascii="Cambria Math" w:eastAsiaTheme="minorEastAsia" w:hAnsi="Cambria Math"/>
+                  <w:i/>
+                </w:rPr>
+              </m:ctrlPr>
+            </m:fPr>
+            <m:num>
+              <m:r>
+                <w:rPr>
+                  <w:rFonts w:ascii="Cambria Math" w:eastAsiaTheme="minorEastAsia" w:hAnsi="Cambria Math"/>
+                </w:rPr>
+                <m:t>x-1,1</m:t>
+              </m:r>
+            </m:num>
+            <m:den>
+              <m:r>
+                <w:rPr>
+                  <w:rFonts w:ascii="Cambria Math" w:eastAsiaTheme="minorEastAsia" w:hAnsi="Cambria Math"/>
+                </w:rPr>
+                <m:t>0,15</m:t>
+              </m:r>
+            </m:den>
+          </m:f>
+        </m:oMath>
+      </m:oMathPara>
+    </w:p>
+    <w:p>
+      <w:r>
+        <w:t>Коэффициенты:</w:t>
+      </w:r>
+    </w:p>
+    <w:p>
+      <w:pPr>
+        <w:jc w:val="center"/>
+        <w:rPr>
+          <w:lang w:val="en-US"/>
+        </w:rPr>
+      </w:pPr>
+      <w:r>
+        <w:drawing>
+          <wp:inline distT="0" distB="0" distL="0" distR="0" wp14:anchorId="16AD2E75" wp14:editId="4DC30FF1">
+            <wp:extent cx="5987415" cy="374015"/>
+            <wp:effectExtent l="0" t="0" r="0" b="6985"/>
+            <wp:docPr id="4" name="Рисунок 4"/>
+            <wp:cNvGraphicFramePr>
+              <a:graphicFrameLocks xmlns:a="http://schemas.openxmlformats.org/drawingml/2006/main" noChangeAspect="1"/>
+            </wp:cNvGraphicFramePr>
+            <a:graphic xmlns:a="http://schemas.openxmlformats.org/drawingml/2006/main">
+              <a:graphicData uri="http://schemas.openxmlformats.org/drawingml/2006/picture">
+                <pic:pic xmlns:pic="http://schemas.openxmlformats.org/drawingml/2006/picture">
+                  <pic:nvPicPr>
+                    <pic:cNvPr id="0" name="Picture 4"/>
+                    <pic:cNvPicPr>
+                      <a:picLocks noChangeAspect="1" noChangeArrowheads="1"/>
+                    </pic:cNvPicPr>
+                  </pic:nvPicPr>
+                  <pic:blipFill>
+                    <a:blip r:embed="rId11">
+                      <a:extLst>
+                        <a:ext uri="{28A0092B-C50C-407E-A947-70E740481C1C}">
+                          <a14:useLocalDpi xmlns:a14="http://schemas.microsoft.com/office/drawing/2010/main" val="0"/>
+                        </a:ext>
+                      </a:extLst>
+                    </a:blip>
+                    <a:srcRect/>
+                    <a:stretch>
+                      <a:fillRect/>
+                    </a:stretch>
+                  </pic:blipFill>
+                  <pic:spPr bwMode="auto">
+                    <a:xfrm>
+                      <a:off x="0" y="0"/>
+                      <a:ext cx="5987415" cy="374015"/>
+                    </a:xfrm>
+                    <a:prstGeom prst="rect">
+                      <a:avLst/>
+                    </a:prstGeom>
+                    <a:noFill/>
+                    <a:ln>
+                      <a:noFill/>
+                    </a:ln>
+                  </pic:spPr>
+                </pic:pic>
+              </a:graphicData>
+            </a:graphic>
+          </wp:inline>
+        </w:drawing>
+      </w:r>
+    </w:p>
+    <w:p>
+      <w:pPr>
+        <w:jc w:val="center"/>
+        <w:rPr>
+          <w:rFonts w:eastAsiaTheme="minorEastAsia"/>
+          <w:lang w:val="en-US"/>
+        </w:rPr>
+      </w:pPr>
+      <m:oMathPara>
+        <m:oMath>
+          <m:r>
+            <w:rPr>
+              <w:rFonts w:ascii="Cambria Math" w:hAnsi="Cambria Math"/>
+              <w:lang w:val="en-US"/>
+            </w:rPr>
+            <m:t>N</m:t>
+          </m:r>
+          <m:d>
+            <m:dPr>
+              <m:ctrlPr>
+                <w:rPr>
+                  <w:rFonts w:ascii="Cambria Math" w:hAnsi="Cambria Math"/>
+                  <w:i/>
+                  <w:lang w:val="en-US"/>
+                </w:rPr>
+              </m:ctrlPr>
+            </m:dPr>
+            <m:e>
+              <m:r>
+                <w:rPr>
+                  <w:rFonts w:ascii="Cambria Math" w:hAnsi="Cambria Math"/>
+                  <w:lang w:val="en-US"/>
+                </w:rPr>
+                <m:t>x</m:t>
+              </m:r>
+            </m:e>
+          </m:d>
+          <m:r>
+            <w:rPr>
+              <w:rFonts w:ascii="Cambria Math" w:hAnsi="Cambria Math"/>
+              <w:lang w:val="en-US"/>
+            </w:rPr>
+            <m:t>=</m:t>
+          </m:r>
+          <m:r>
+            <w:rPr>
+              <w:rFonts w:ascii="Cambria Math" w:hAnsi="Cambria Math"/>
+              <w:lang w:val="en-US"/>
+            </w:rPr>
+            <m:t>0.2234+1.0204t+0.0002</m:t>
+          </m:r>
+          <m:r>
+            <w:rPr>
+              <w:rFonts w:ascii="Cambria Math" w:hAnsi="Cambria Math"/>
+              <w:lang w:val="en-US"/>
+            </w:rPr>
+            <m:t>⋅</m:t>
+          </m:r>
+          <m:r>
+            <w:rPr>
+              <w:rFonts w:ascii="Cambria Math" w:hAnsi="Cambria Math"/>
+              <w:lang w:val="en-US"/>
+            </w:rPr>
+            <m:t>t</m:t>
+          </m:r>
+          <m:r>
+            <w:rPr>
+              <w:rFonts w:ascii="Cambria Math" w:hAnsi="Cambria Math"/>
+              <w:lang w:val="en-US"/>
+            </w:rPr>
+            <m:t>⋅</m:t>
+          </m:r>
+          <m:f>
+            <m:fPr>
+              <m:ctrlPr>
+                <w:rPr>
+                  <w:rFonts w:ascii="Cambria Math" w:hAnsi="Cambria Math"/>
+                  <w:i/>
+                  <w:lang w:val="en-US"/>
+                </w:rPr>
+              </m:ctrlPr>
+            </m:fPr>
+            <m:num>
+              <m:d>
+                <m:dPr>
+                  <m:begChr m:val=""/>
+                  <m:ctrlPr>
+                    <w:rPr>
+                      <w:rFonts w:ascii="Cambria Math" w:hAnsi="Cambria Math"/>
+                      <w:i/>
+                      <w:lang w:val="en-US"/>
+                    </w:rPr>
+                  </m:ctrlPr>
+                </m:dPr>
+                <m:e>
+                  <m:d>
+                    <m:dPr>
+                      <m:endChr m:val=""/>
+                      <m:ctrlPr>
+                        <w:rPr>
+                          <w:rFonts w:ascii="Cambria Math" w:hAnsi="Cambria Math"/>
+                          <w:i/>
+                          <w:lang w:val="en-US"/>
+                        </w:rPr>
+                      </m:ctrlPr>
+                    </m:dPr>
+                    <m:e>
+                      <m:r>
+                        <w:rPr>
+                          <w:rFonts w:ascii="Cambria Math" w:hAnsi="Cambria Math"/>
+                          <w:lang w:val="en-US"/>
+                        </w:rPr>
+                        <m:t>t-1</m:t>
+                      </m:r>
+                    </m:e>
+                  </m:d>
+                </m:e>
+              </m:d>
+            </m:num>
+            <m:den>
+              <m:r>
+                <w:rPr>
+                  <w:rFonts w:ascii="Cambria Math" w:hAnsi="Cambria Math"/>
+                  <w:lang w:val="en-US"/>
+                </w:rPr>
+                <m:t>2!</m:t>
+              </m:r>
+            </m:den>
+          </m:f>
+          <m:r>
+            <w:rPr>
+              <w:rFonts w:ascii="Cambria Math" w:hAnsi="Cambria Math"/>
+              <w:lang w:val="en-US"/>
+            </w:rPr>
+            <m:t>+0.0132</m:t>
+          </m:r>
+          <m:r>
+            <w:rPr>
+              <w:rFonts w:ascii="Cambria Math" w:hAnsi="Cambria Math"/>
+              <w:lang w:val="en-US"/>
+            </w:rPr>
+            <m:t>⋅</m:t>
+          </m:r>
+          <m:r>
+            <w:rPr>
+              <w:rFonts w:ascii="Cambria Math" w:hAnsi="Cambria Math"/>
+              <w:lang w:val="en-US"/>
+            </w:rPr>
+            <m:t>t</m:t>
+          </m:r>
+          <m:r>
+            <w:rPr>
+              <w:rFonts w:ascii="Cambria Math" w:hAnsi="Cambria Math"/>
+              <w:lang w:val="en-US"/>
+            </w:rPr>
+            <m:t>⋅</m:t>
+          </m:r>
+          <m:d>
+            <m:dPr>
+              <m:begChr m:val=""/>
+              <m:ctrlPr>
+                <w:rPr>
+                  <w:rFonts w:ascii="Cambria Math" w:hAnsi="Cambria Math"/>
+                  <w:i/>
+                  <w:lang w:val="en-US"/>
+                </w:rPr>
+              </m:ctrlPr>
+            </m:dPr>
+            <m:e>
+              <m:d>
+                <m:dPr>
+                  <m:endChr m:val=""/>
+                  <m:ctrlPr>
+                    <w:rPr>
+                      <w:rFonts w:ascii="Cambria Math" w:hAnsi="Cambria Math"/>
+                      <w:i/>
+                      <w:lang w:val="en-US"/>
+                    </w:rPr>
+                  </m:ctrlPr>
+                </m:dPr>
+                <m:e>
+                  <m:r>
+                    <w:rPr>
+                      <w:rFonts w:ascii="Cambria Math" w:hAnsi="Cambria Math"/>
+                      <w:lang w:val="en-US"/>
+                    </w:rPr>
+                    <m:t>t-1</m:t>
+                  </m:r>
+                </m:e>
+              </m:d>
+            </m:e>
+          </m:d>
+          <m:r>
+            <w:rPr>
+              <w:rFonts w:ascii="Cambria Math" w:hAnsi="Cambria Math"/>
+              <w:lang w:val="en-US"/>
+            </w:rPr>
+            <m:t>⋅</m:t>
+          </m:r>
+          <m:f>
+            <m:fPr>
+              <m:ctrlPr>
+                <w:rPr>
+                  <w:rFonts w:ascii="Cambria Math" w:hAnsi="Cambria Math"/>
+                  <w:i/>
+                  <w:lang w:val="en-US"/>
+                </w:rPr>
+              </m:ctrlPr>
+            </m:fPr>
+            <m:num>
+              <m:d>
+                <m:dPr>
+                  <m:begChr m:val=""/>
+                  <m:ctrlPr>
+                    <w:rPr>
+                      <w:rFonts w:ascii="Cambria Math" w:hAnsi="Cambria Math"/>
+                      <w:i/>
+                      <w:lang w:val="en-US"/>
+                    </w:rPr>
+                  </m:ctrlPr>
+                </m:dPr>
+                <m:e>
+                  <m:d>
+                    <m:dPr>
+                      <m:endChr m:val=""/>
+                      <m:ctrlPr>
+                        <w:rPr>
+                          <w:rFonts w:ascii="Cambria Math" w:hAnsi="Cambria Math"/>
+                          <w:i/>
+                          <w:lang w:val="en-US"/>
+                        </w:rPr>
+                      </m:ctrlPr>
+                    </m:dPr>
+                    <m:e>
+                      <m:r>
+                        <w:rPr>
+                          <w:rFonts w:ascii="Cambria Math" w:hAnsi="Cambria Math"/>
+                          <w:lang w:val="en-US"/>
+                        </w:rPr>
+                        <m:t>t-2</m:t>
+                      </m:r>
+                    </m:e>
+                  </m:d>
+                </m:e>
+              </m:d>
+            </m:num>
+            <m:den>
+              <m:r>
+                <w:rPr>
+                  <w:rFonts w:ascii="Cambria Math" w:hAnsi="Cambria Math"/>
+                  <w:lang w:val="en-US"/>
+                </w:rPr>
+                <m:t>3!</m:t>
+              </m:r>
+            </m:den>
+          </m:f>
+          <m:r>
+            <w:rPr>
+              <w:rFonts w:ascii="Cambria Math" w:hAnsi="Cambria Math"/>
+              <w:lang w:val="en-US"/>
+            </w:rPr>
+            <m:t>-0.0368</m:t>
+          </m:r>
+          <m:r>
+            <w:rPr>
+              <w:rFonts w:ascii="Cambria Math" w:hAnsi="Cambria Math"/>
+              <w:lang w:val="en-US"/>
+            </w:rPr>
+            <m:t>⋅</m:t>
+          </m:r>
+          <m:r>
+            <w:rPr>
+              <w:rFonts w:ascii="Cambria Math" w:hAnsi="Cambria Math"/>
+              <w:lang w:val="en-US"/>
+            </w:rPr>
+            <m:t>t</m:t>
+          </m:r>
+          <m:r>
+            <w:rPr>
+              <w:rFonts w:ascii="Cambria Math" w:hAnsi="Cambria Math"/>
+              <w:lang w:val="en-US"/>
+            </w:rPr>
+            <m:t>⋅</m:t>
+          </m:r>
+          <m:d>
+            <m:dPr>
+              <m:begChr m:val=""/>
+              <m:ctrlPr>
+                <w:rPr>
+                  <w:rFonts w:ascii="Cambria Math" w:hAnsi="Cambria Math"/>
+                  <w:i/>
+                  <w:lang w:val="en-US"/>
+                </w:rPr>
+              </m:ctrlPr>
+            </m:dPr>
+            <m:e>
+              <m:d>
+                <m:dPr>
+                  <m:endChr m:val=""/>
+                  <m:ctrlPr>
+                    <w:rPr>
+                      <w:rFonts w:ascii="Cambria Math" w:hAnsi="Cambria Math"/>
+                      <w:i/>
+                      <w:lang w:val="en-US"/>
+                    </w:rPr>
+                  </m:ctrlPr>
+                </m:dPr>
+                <m:e>
+                  <m:r>
+                    <w:rPr>
+                      <w:rFonts w:ascii="Cambria Math" w:hAnsi="Cambria Math"/>
+                      <w:lang w:val="en-US"/>
+                    </w:rPr>
+                    <m:t>t-1</m:t>
+                  </m:r>
+                </m:e>
+              </m:d>
+            </m:e>
+          </m:d>
+          <m:r>
+            <w:rPr>
+              <w:rFonts w:ascii="Cambria Math" w:hAnsi="Cambria Math"/>
+              <w:lang w:val="en-US"/>
+            </w:rPr>
+            <m:t>⋅</m:t>
+          </m:r>
+          <m:d>
+            <m:dPr>
+              <m:begChr m:val=""/>
+              <m:ctrlPr>
+                <w:rPr>
+                  <w:rFonts w:ascii="Cambria Math" w:hAnsi="Cambria Math"/>
+                  <w:i/>
+                  <w:lang w:val="en-US"/>
+                </w:rPr>
+              </m:ctrlPr>
+            </m:dPr>
+            <m:e>
+              <m:d>
+                <m:dPr>
+                  <m:endChr m:val=""/>
+                  <m:ctrlPr>
+                    <w:rPr>
+                      <w:rFonts w:ascii="Cambria Math" w:hAnsi="Cambria Math"/>
+                      <w:i/>
+                      <w:lang w:val="en-US"/>
+                    </w:rPr>
+                  </m:ctrlPr>
+                </m:dPr>
+                <m:e>
+                  <m:r>
+                    <w:rPr>
+                      <w:rFonts w:ascii="Cambria Math" w:hAnsi="Cambria Math"/>
+                      <w:lang w:val="en-US"/>
+                    </w:rPr>
+                    <m:t>t-2</m:t>
+                  </m:r>
+                </m:e>
+              </m:d>
+            </m:e>
+          </m:d>
+          <m:r>
+            <w:rPr>
+              <w:rFonts w:ascii="Cambria Math" w:hAnsi="Cambria Math"/>
+              <w:lang w:val="en-US"/>
+            </w:rPr>
+            <m:t>⋅</m:t>
+          </m:r>
+          <m:d>
+            <m:dPr>
+              <m:begChr m:val=""/>
+              <m:ctrlPr>
+                <w:rPr>
+                  <w:rFonts w:ascii="Cambria Math" w:hAnsi="Cambria Math"/>
+                  <w:i/>
+                  <w:lang w:val="en-US"/>
+                </w:rPr>
+              </m:ctrlPr>
+            </m:dPr>
+            <m:e>
+              <m:d>
+                <m:dPr>
+                  <m:endChr m:val=""/>
+                  <m:ctrlPr>
+                    <w:rPr>
+                      <w:rFonts w:ascii="Cambria Math" w:hAnsi="Cambria Math"/>
+                      <w:i/>
+                      <w:lang w:val="en-US"/>
+                    </w:rPr>
+                  </m:ctrlPr>
+                </m:dPr>
+                <m:e>
+                  <m:r>
+                    <w:rPr>
+                      <w:rFonts w:ascii="Cambria Math" w:hAnsi="Cambria Math"/>
+                      <w:lang w:val="en-US"/>
+                    </w:rPr>
+                    <m:t>t-3</m:t>
+                  </m:r>
+                </m:e>
+              </m:d>
+            </m:e>
+          </m:d>
+          <m:r>
+            <w:rPr>
+              <w:rFonts w:ascii="Cambria Math" w:hAnsi="Cambria Math"/>
+              <w:lang w:val="en-US"/>
+            </w:rPr>
+            <m:t>⋅</m:t>
+          </m:r>
+          <m:f>
+            <m:fPr>
+              <m:ctrlPr>
+                <w:rPr>
+                  <w:rFonts w:ascii="Cambria Math" w:hAnsi="Cambria Math"/>
+                  <w:i/>
+                  <w:lang w:val="en-US"/>
+                </w:rPr>
+              </m:ctrlPr>
+            </m:fPr>
+            <m:num>
+              <m:d>
+                <m:dPr>
+                  <m:begChr m:val=""/>
+                  <m:ctrlPr>
+                    <w:rPr>
+                      <w:rFonts w:ascii="Cambria Math" w:hAnsi="Cambria Math"/>
+                      <w:i/>
+                      <w:lang w:val="en-US"/>
+                    </w:rPr>
+                  </m:ctrlPr>
+                </m:dPr>
+                <m:e>
+                  <m:d>
+                    <m:dPr>
+                      <m:endChr m:val=""/>
+                      <m:ctrlPr>
+                        <w:rPr>
+                          <w:rFonts w:ascii="Cambria Math" w:hAnsi="Cambria Math"/>
+                          <w:i/>
+                          <w:lang w:val="en-US"/>
+                        </w:rPr>
+                      </m:ctrlPr>
+                    </m:dPr>
+                    <m:e>
+                      <m:r>
+                        <w:rPr>
+                          <w:rFonts w:ascii="Cambria Math" w:hAnsi="Cambria Math"/>
+                          <w:lang w:val="en-US"/>
+                        </w:rPr>
+                        <m:t>t-4</m:t>
+                      </m:r>
+                    </m:e>
+                  </m:d>
+                </m:e>
+              </m:d>
+            </m:num>
+            <m:den>
+              <m:r>
+                <w:rPr>
+                  <w:rFonts w:ascii="Cambria Math" w:hAnsi="Cambria Math"/>
+                  <w:lang w:val="en-US"/>
+                </w:rPr>
+                <m:t>4!</m:t>
+              </m:r>
+            </m:den>
+          </m:f>
+          <m:r>
+            <w:rPr>
+              <w:rFonts w:ascii="Cambria Math" w:hAnsi="Cambria Math"/>
+              <w:lang w:val="en-US"/>
+            </w:rPr>
+            <m:t xml:space="preserve"> </m:t>
+          </m:r>
+          <m:r>
+            <w:rPr>
+              <w:rFonts w:ascii="Cambria Math" w:hAnsi="Cambria Math"/>
+              <w:lang w:val="en-US"/>
+            </w:rPr>
+            <m:t>+0.0762</m:t>
+          </m:r>
+          <m:r>
+            <w:rPr>
+              <w:rFonts w:ascii="Cambria Math" w:hAnsi="Cambria Math"/>
+              <w:lang w:val="en-US"/>
+            </w:rPr>
+            <m:t>⋅</m:t>
+          </m:r>
+          <m:r>
+            <w:rPr>
+              <w:rFonts w:ascii="Cambria Math" w:hAnsi="Cambria Math"/>
+              <w:lang w:val="en-US"/>
+            </w:rPr>
+            <m:t>t</m:t>
+          </m:r>
+          <m:r>
+            <w:rPr>
+              <w:rFonts w:ascii="Cambria Math" w:hAnsi="Cambria Math"/>
+              <w:lang w:val="en-US"/>
+            </w:rPr>
+            <m:t>⋅</m:t>
+          </m:r>
+          <m:d>
+            <m:dPr>
+              <m:begChr m:val=""/>
+              <m:ctrlPr>
+                <w:rPr>
+                  <w:rFonts w:ascii="Cambria Math" w:hAnsi="Cambria Math"/>
+                  <w:i/>
+                  <w:lang w:val="en-US"/>
+                </w:rPr>
+              </m:ctrlPr>
+            </m:dPr>
+            <m:e>
+              <m:d>
+                <m:dPr>
+                  <m:endChr m:val=""/>
+                  <m:ctrlPr>
+                    <w:rPr>
+                      <w:rFonts w:ascii="Cambria Math" w:hAnsi="Cambria Math"/>
+                      <w:i/>
+                      <w:lang w:val="en-US"/>
+                    </w:rPr>
+                  </m:ctrlPr>
+                </m:dPr>
+                <m:e>
+                  <m:r>
+                    <w:rPr>
+                      <w:rFonts w:ascii="Cambria Math" w:hAnsi="Cambria Math"/>
+                      <w:lang w:val="en-US"/>
+                    </w:rPr>
+                    <m:t>t-1</m:t>
+                  </m:r>
+                </m:e>
+              </m:d>
+            </m:e>
+          </m:d>
+          <m:r>
+            <w:rPr>
+              <w:rFonts w:ascii="Cambria Math" w:hAnsi="Cambria Math"/>
+              <w:lang w:val="en-US"/>
+            </w:rPr>
+            <m:t>⋅</m:t>
+          </m:r>
+          <m:d>
+            <m:dPr>
+              <m:begChr m:val=""/>
+              <m:ctrlPr>
+                <w:rPr>
+                  <w:rFonts w:ascii="Cambria Math" w:hAnsi="Cambria Math"/>
+                  <w:i/>
+                  <w:lang w:val="en-US"/>
+                </w:rPr>
+              </m:ctrlPr>
+            </m:dPr>
+            <m:e>
+              <m:d>
+                <m:dPr>
+                  <m:endChr m:val=""/>
+                  <m:ctrlPr>
+                    <w:rPr>
+                      <w:rFonts w:ascii="Cambria Math" w:hAnsi="Cambria Math"/>
+                      <w:i/>
+                      <w:lang w:val="en-US"/>
+                    </w:rPr>
+                  </m:ctrlPr>
+                </m:dPr>
+                <m:e>
+                  <m:r>
+                    <w:rPr>
+                      <w:rFonts w:ascii="Cambria Math" w:hAnsi="Cambria Math"/>
+                      <w:lang w:val="en-US"/>
+                    </w:rPr>
+                    <m:t>t-2</m:t>
+                  </m:r>
+                </m:e>
+              </m:d>
+            </m:e>
+          </m:d>
+          <m:r>
+            <w:rPr>
+              <w:rFonts w:ascii="Cambria Math" w:hAnsi="Cambria Math"/>
+              <w:lang w:val="en-US"/>
+            </w:rPr>
+            <m:t>⋅</m:t>
+          </m:r>
+          <m:d>
+            <m:dPr>
+              <m:begChr m:val=""/>
+              <m:ctrlPr>
+                <w:rPr>
+                  <w:rFonts w:ascii="Cambria Math" w:hAnsi="Cambria Math"/>
+                  <w:i/>
+                  <w:lang w:val="en-US"/>
+                </w:rPr>
+              </m:ctrlPr>
+            </m:dPr>
+            <m:e>
+              <m:d>
+                <m:dPr>
+                  <m:endChr m:val=""/>
+                  <m:ctrlPr>
+                    <w:rPr>
+                      <w:rFonts w:ascii="Cambria Math" w:hAnsi="Cambria Math"/>
+                      <w:i/>
+                      <w:lang w:val="en-US"/>
+                    </w:rPr>
+                  </m:ctrlPr>
+                </m:dPr>
+                <m:e>
+                  <m:r>
+                    <w:rPr>
+                      <w:rFonts w:ascii="Cambria Math" w:hAnsi="Cambria Math"/>
+                      <w:lang w:val="en-US"/>
+                    </w:rPr>
+                    <m:t>t-3</m:t>
+                  </m:r>
+                </m:e>
+              </m:d>
+            </m:e>
+          </m:d>
+          <m:r>
+            <w:rPr>
+              <w:rFonts w:ascii="Cambria Math" w:hAnsi="Cambria Math"/>
+              <w:lang w:val="en-US"/>
+            </w:rPr>
+            <m:t>⋅</m:t>
+          </m:r>
+          <m:d>
+            <m:dPr>
+              <m:begChr m:val=""/>
+              <m:ctrlPr>
+                <w:rPr>
+                  <w:rFonts w:ascii="Cambria Math" w:hAnsi="Cambria Math"/>
+                  <w:i/>
+                  <w:lang w:val="en-US"/>
+                </w:rPr>
+              </m:ctrlPr>
+            </m:dPr>
+            <m:e>
+              <m:d>
+                <m:dPr>
+                  <m:endChr m:val=""/>
+                  <m:ctrlPr>
+                    <w:rPr>
+                      <w:rFonts w:ascii="Cambria Math" w:hAnsi="Cambria Math"/>
+                      <w:i/>
+                      <w:lang w:val="en-US"/>
+                    </w:rPr>
+                  </m:ctrlPr>
+                </m:dPr>
+                <m:e>
+                  <m:r>
+                    <w:rPr>
+                      <w:rFonts w:ascii="Cambria Math" w:hAnsi="Cambria Math"/>
+                      <w:lang w:val="en-US"/>
+                    </w:rPr>
+                    <m:t>t-4</m:t>
+                  </m:r>
+                </m:e>
+              </m:d>
+            </m:e>
+          </m:d>
+          <m:r>
+            <w:rPr>
+              <w:rFonts w:ascii="Cambria Math" w:hAnsi="Cambria Math"/>
+              <w:lang w:val="en-US"/>
+            </w:rPr>
+            <m:t xml:space="preserve">⋅ </m:t>
+          </m:r>
+          <m:f>
+            <m:fPr>
+              <m:ctrlPr>
+                <w:rPr>
+                  <w:rFonts w:ascii="Cambria Math" w:hAnsi="Cambria Math"/>
+                  <w:i/>
+                  <w:lang w:val="en-US"/>
+                </w:rPr>
+              </m:ctrlPr>
+            </m:fPr>
+            <m:num>
+              <m:d>
+                <m:dPr>
+                  <m:begChr m:val=""/>
+                  <m:ctrlPr>
+                    <w:rPr>
+                      <w:rFonts w:ascii="Cambria Math" w:hAnsi="Cambria Math"/>
+                      <w:i/>
+                      <w:lang w:val="en-US"/>
+                    </w:rPr>
+                  </m:ctrlPr>
+                </m:dPr>
+                <m:e>
+                  <m:d>
+                    <m:dPr>
+                      <m:endChr m:val=""/>
+                      <m:ctrlPr>
+                        <w:rPr>
+                          <w:rFonts w:ascii="Cambria Math" w:hAnsi="Cambria Math"/>
+                          <w:i/>
+                          <w:lang w:val="en-US"/>
+                        </w:rPr>
+                      </m:ctrlPr>
+                    </m:dPr>
+                    <m:e>
+                      <m:r>
+                        <w:rPr>
+                          <w:rFonts w:ascii="Cambria Math" w:hAnsi="Cambria Math"/>
+                          <w:lang w:val="en-US"/>
+                        </w:rPr>
+                        <m:t>t-5</m:t>
+                      </m:r>
+                    </m:e>
+                  </m:d>
+                </m:e>
+              </m:d>
+            </m:num>
+            <m:den>
+              <m:r>
+                <w:rPr>
+                  <w:rFonts w:ascii="Cambria Math" w:hAnsi="Cambria Math"/>
+                  <w:lang w:val="en-US"/>
+                </w:rPr>
+                <m:t>5!</m:t>
+              </m:r>
+            </m:den>
+          </m:f>
+          <m:r>
+            <w:rPr>
+              <w:rFonts w:ascii="Cambria Math" w:hAnsi="Cambria Math"/>
+              <w:lang w:val="en-US"/>
+            </w:rPr>
+            <m:t>-0.1313</m:t>
+          </m:r>
+          <m:r>
+            <w:rPr>
+              <w:rFonts w:ascii="Cambria Math" w:hAnsi="Cambria Math"/>
+              <w:lang w:val="en-US"/>
+            </w:rPr>
+            <m:t>⋅</m:t>
+          </m:r>
+          <m:d>
+            <m:dPr>
+              <m:begChr m:val=""/>
+              <m:ctrlPr>
+                <w:rPr>
+                  <w:rFonts w:ascii="Cambria Math" w:hAnsi="Cambria Math"/>
+                  <w:i/>
+                  <w:lang w:val="en-US"/>
+                </w:rPr>
+              </m:ctrlPr>
+            </m:dPr>
+            <m:e>
+              <m:d>
+                <m:dPr>
+                  <m:endChr m:val=""/>
+                  <m:ctrlPr>
+                    <w:rPr>
+                      <w:rFonts w:ascii="Cambria Math" w:hAnsi="Cambria Math"/>
+                      <w:i/>
+                      <w:lang w:val="en-US"/>
+                    </w:rPr>
+                  </m:ctrlPr>
+                </m:dPr>
+                <m:e>
+                  <m:r>
+                    <w:rPr>
+                      <w:rFonts w:ascii="Cambria Math" w:hAnsi="Cambria Math"/>
+                      <w:lang w:val="en-US"/>
+                    </w:rPr>
+                    <m:t>t-1</m:t>
+                  </m:r>
+                </m:e>
+              </m:d>
+            </m:e>
+          </m:d>
+          <m:r>
+            <w:rPr>
+              <w:rFonts w:ascii="Cambria Math" w:hAnsi="Cambria Math"/>
+              <w:lang w:val="en-US"/>
+            </w:rPr>
+            <m:t>⋅</m:t>
+          </m:r>
+          <m:r>
+            <w:rPr>
+              <w:rFonts w:ascii="Cambria Math" w:hAnsi="Cambria Math"/>
+              <w:lang w:val="en-US"/>
+            </w:rPr>
+            <m:t>t</m:t>
+          </m:r>
+          <m:r>
+            <w:rPr>
+              <w:rFonts w:ascii="Cambria Math" w:hAnsi="Cambria Math"/>
+              <w:lang w:val="en-US"/>
+            </w:rPr>
+            <m:t>⋅</m:t>
+          </m:r>
+          <m:d>
+            <m:dPr>
+              <m:begChr m:val=""/>
+              <m:ctrlPr>
+                <w:rPr>
+                  <w:rFonts w:ascii="Cambria Math" w:hAnsi="Cambria Math"/>
+                  <w:i/>
+                  <w:lang w:val="en-US"/>
+                </w:rPr>
+              </m:ctrlPr>
+            </m:dPr>
+            <m:e>
+              <m:d>
+                <m:dPr>
+                  <m:endChr m:val=""/>
+                  <m:ctrlPr>
+                    <w:rPr>
+                      <w:rFonts w:ascii="Cambria Math" w:hAnsi="Cambria Math"/>
+                      <w:i/>
+                      <w:lang w:val="en-US"/>
+                    </w:rPr>
+                  </m:ctrlPr>
+                </m:dPr>
+                <m:e>
+                  <m:r>
+                    <w:rPr>
+                      <w:rFonts w:ascii="Cambria Math" w:hAnsi="Cambria Math"/>
+                      <w:lang w:val="en-US"/>
+                    </w:rPr>
+                    <m:t>t-2</m:t>
+                  </m:r>
+                </m:e>
+              </m:d>
+            </m:e>
+          </m:d>
+          <m:r>
+            <w:rPr>
+              <w:rFonts w:ascii="Cambria Math" w:hAnsi="Cambria Math"/>
+              <w:lang w:val="en-US"/>
+            </w:rPr>
+            <m:t>⋅</m:t>
+          </m:r>
+          <m:d>
+            <m:dPr>
+              <m:begChr m:val=""/>
+              <m:ctrlPr>
+                <w:rPr>
+                  <w:rFonts w:ascii="Cambria Math" w:hAnsi="Cambria Math"/>
+                  <w:i/>
+                  <w:lang w:val="en-US"/>
+                </w:rPr>
+              </m:ctrlPr>
+            </m:dPr>
+            <m:e>
+              <m:d>
+                <m:dPr>
+                  <m:endChr m:val=""/>
+                  <m:ctrlPr>
+                    <w:rPr>
+                      <w:rFonts w:ascii="Cambria Math" w:hAnsi="Cambria Math"/>
+                      <w:i/>
+                      <w:lang w:val="en-US"/>
+                    </w:rPr>
+                  </m:ctrlPr>
+                </m:dPr>
+                <m:e>
+                  <m:r>
+                    <w:rPr>
+                      <w:rFonts w:ascii="Cambria Math" w:hAnsi="Cambria Math"/>
+                      <w:lang w:val="en-US"/>
+                    </w:rPr>
+                    <m:t>t-3</m:t>
+                  </m:r>
+                </m:e>
+              </m:d>
+            </m:e>
+          </m:d>
+          <m:r>
+            <w:rPr>
+              <w:rFonts w:ascii="Cambria Math" w:hAnsi="Cambria Math"/>
+              <w:lang w:val="en-US"/>
+            </w:rPr>
+            <m:t>⋅</m:t>
+          </m:r>
+          <m:d>
+            <m:dPr>
+              <m:begChr m:val=""/>
+              <m:ctrlPr>
+                <w:rPr>
+                  <w:rFonts w:ascii="Cambria Math" w:hAnsi="Cambria Math"/>
+                  <w:i/>
+                  <w:lang w:val="en-US"/>
+                </w:rPr>
+              </m:ctrlPr>
+            </m:dPr>
+            <m:e>
+              <m:d>
+                <m:dPr>
+                  <m:endChr m:val=""/>
+                  <m:ctrlPr>
+                    <w:rPr>
+                      <w:rFonts w:ascii="Cambria Math" w:hAnsi="Cambria Math"/>
+                      <w:i/>
+                      <w:lang w:val="en-US"/>
+                    </w:rPr>
+                  </m:ctrlPr>
+                </m:dPr>
+                <m:e>
+                  <m:r>
+                    <w:rPr>
+                      <w:rFonts w:ascii="Cambria Math" w:hAnsi="Cambria Math"/>
+                      <w:lang w:val="en-US"/>
+                    </w:rPr>
+                    <m:t>t-4</m:t>
+                  </m:r>
+                </m:e>
+              </m:d>
+            </m:e>
+          </m:d>
+          <m:r>
+            <w:rPr>
+              <w:rFonts w:ascii="Cambria Math" w:hAnsi="Cambria Math"/>
+              <w:lang w:val="en-US"/>
+            </w:rPr>
+            <m:t>⋅</m:t>
+          </m:r>
+          <m:d>
+            <m:dPr>
+              <m:begChr m:val=""/>
+              <m:ctrlPr>
+                <w:rPr>
+                  <w:rFonts w:ascii="Cambria Math" w:hAnsi="Cambria Math"/>
+                  <w:i/>
+                  <w:lang w:val="en-US"/>
+                </w:rPr>
+              </m:ctrlPr>
+            </m:dPr>
+            <m:e>
+              <m:d>
+                <m:dPr>
+                  <m:endChr m:val=""/>
+                  <m:ctrlPr>
+                    <w:rPr>
+                      <w:rFonts w:ascii="Cambria Math" w:hAnsi="Cambria Math"/>
+                      <w:i/>
+                      <w:lang w:val="en-US"/>
+                    </w:rPr>
+                  </m:ctrlPr>
+                </m:dPr>
+                <m:e>
+                  <m:r>
+                    <w:rPr>
+                      <w:rFonts w:ascii="Cambria Math" w:hAnsi="Cambria Math"/>
+                      <w:lang w:val="en-US"/>
+                    </w:rPr>
+                    <m:t>t-5</m:t>
+                  </m:r>
+                </m:e>
+              </m:d>
+            </m:e>
+          </m:d>
+          <m:r>
+            <w:rPr>
+              <w:rFonts w:ascii="Cambria Math" w:hAnsi="Cambria Math"/>
+              <w:lang w:val="en-US"/>
+            </w:rPr>
+            <m:t>⋅</m:t>
+          </m:r>
+          <m:f>
+            <m:fPr>
+              <m:ctrlPr>
+                <w:rPr>
+                  <w:rFonts w:ascii="Cambria Math" w:hAnsi="Cambria Math"/>
+                  <w:i/>
+                  <w:lang w:val="en-US"/>
+                </w:rPr>
+              </m:ctrlPr>
+            </m:fPr>
+            <m:num>
+              <m:d>
+                <m:dPr>
+                  <m:begChr m:val=""/>
+                  <m:ctrlPr>
+                    <w:rPr>
+                      <w:rFonts w:ascii="Cambria Math" w:hAnsi="Cambria Math"/>
+                      <w:i/>
+                      <w:lang w:val="en-US"/>
+                    </w:rPr>
+                  </m:ctrlPr>
+                </m:dPr>
+                <m:e>
+                  <m:d>
+                    <m:dPr>
+                      <m:endChr m:val=""/>
+                      <m:ctrlPr>
+                        <w:rPr>
+                          <w:rFonts w:ascii="Cambria Math" w:hAnsi="Cambria Math"/>
+                          <w:i/>
+                          <w:lang w:val="en-US"/>
+                        </w:rPr>
+                      </m:ctrlPr>
+                    </m:dPr>
+                    <m:e>
+                      <m:r>
+                        <w:rPr>
+                          <w:rFonts w:ascii="Cambria Math" w:hAnsi="Cambria Math"/>
+                          <w:lang w:val="en-US"/>
+                        </w:rPr>
+                        <m:t>t-6</m:t>
+                      </m:r>
+                    </m:e>
+                  </m:d>
+                </m:e>
+              </m:d>
+            </m:num>
+            <m:den>
+              <m:r>
+                <w:rPr>
+                  <w:rFonts w:ascii="Cambria Math" w:hAnsi="Cambria Math"/>
+                  <w:lang w:val="en-US"/>
+                </w:rPr>
+                <m:t>6!</m:t>
+              </m:r>
+            </m:den>
+          </m:f>
+        </m:oMath>
+      </m:oMathPara>
+    </w:p>
+    <w:p>
+      <w:pPr>
+        <w:rPr>
+          <w:lang w:val="en-US"/>
+        </w:rPr>
+      </w:pPr>
+      <w:hyperlink r:id="rId12" w:history="1">
+        <w:r>
+          <w:rPr>
+            <w:rStyle w:val="aa"/>
+            <w:lang w:val="en-US"/>
+          </w:rPr>
+          <w:t>https://www.desmos.com/calculator/pio3rv4b7q?lang=ru</w:t>
+        </w:r>
+      </w:hyperlink>
+    </w:p>
+    <w:p>
+      <w:pPr>
+        <w:rPr>
+          <w:rStyle w:val="dcg-mq-digit"/>
+          <w:rFonts w:eastAsiaTheme="minorEastAsia"/>
+          <w:color w:val="222222"/>
+          <w:bdr w:val="none" w:sz="0" w:space="0" w:color="auto" w:frame="1"/>
+        </w:rPr>
+      </w:pPr>
+      <w:r>
+        <w:t xml:space="preserve">Причём </w:t>
+      </w:r>
+      <m:oMath>
+        <m:r>
+          <w:rPr>
+            <w:rFonts w:ascii="Cambria Math" w:hAnsi="Cambria Math"/>
+            <w:lang w:val="en-US"/>
+          </w:rPr>
+          <m:t>N</m:t>
+        </m:r>
+        <m:d>
+          <m:dPr>
+            <m:ctrlPr>
+              <w:rPr>
+                <w:rFonts w:ascii="Cambria Math" w:hAnsi="Cambria Math"/>
+                <w:i/>
+                <w:lang w:val="en-US"/>
+              </w:rPr>
+            </m:ctrlPr>
+          </m:dPr>
+          <m:e>
+            <m:sSubSup>
+              <m:sSubSupPr>
+                <m:ctrlPr>
+                  <w:rPr>
+                    <w:rFonts w:ascii="Cambria Math" w:hAnsi="Cambria Math"/>
+                    <w:i/>
+                    <w:lang w:val="en-US"/>
+                  </w:rPr>
+                </m:ctrlPr>
+              </m:sSubSupPr>
+              <m:e>
+                <m:r>
+                  <w:rPr>
+                    <w:rFonts w:ascii="Cambria Math" w:hAnsi="Cambria Math"/>
+                    <w:lang w:val="en-US"/>
+                  </w:rPr>
+                  <m:t>x</m:t>
+                </m:r>
+              </m:e>
+              <m:sub>
+                <m:r>
+                  <w:rPr>
+                    <w:rFonts w:ascii="Cambria Math" w:hAnsi="Cambria Math"/>
+                  </w:rPr>
+                  <m:t>1</m:t>
+                </m:r>
+              </m:sub>
+              <m:sup>
+                <m:r>
+                  <w:rPr>
+                    <w:rFonts w:ascii="Cambria Math" w:hAnsi="Cambria Math"/>
+                  </w:rPr>
+                  <m:t>*</m:t>
+                </m:r>
+              </m:sup>
+            </m:sSubSup>
+          </m:e>
+        </m:d>
+        <m:r>
+          <w:rPr>
+            <w:rFonts w:ascii="Cambria Math" w:hAnsi="Cambria Math"/>
+          </w:rPr>
+          <m:t>=</m:t>
+        </m:r>
+        <m:r>
+          <m:rPr>
+            <m:sty m:val="p"/>
+          </m:rPr>
+          <w:rPr>
+            <w:rStyle w:val="dcg-mq-digit"/>
+            <w:rFonts w:ascii="Cambria Math" w:hAnsi="Cambria Math"/>
+            <w:color w:val="222222"/>
+            <w:bdr w:val="none" w:sz="0" w:space="0" w:color="auto" w:frame="1"/>
+          </w:rPr>
+          <m:t>0,311036767894</m:t>
+        </m:r>
+      </m:oMath>
+    </w:p>
+    <w:p>
+      <w:pPr>
+        <w:rPr>
+          <w:rFonts w:ascii="Calibri" w:eastAsia="Times New Roman" w:hAnsi="Calibri" w:cs="Calibri"/>
+          <w:i/>
+          <w:color w:val="000000"/>
+          <w:lang w:val="en-US" w:eastAsia="ru-RU"/>
+        </w:rPr>
+      </w:pPr>
+      <w:r>
+        <w:rPr>
+          <w:bdr w:val="none" w:sz="0" w:space="0" w:color="auto" w:frame="1"/>
+        </w:rPr>
+        <w:t xml:space="preserve">Посчитаем </w:t>
+      </w:r>
+      <m:oMath>
+        <m:sSubSup>
+          <m:sSubSupPr>
+            <m:ctrlPr>
+              <w:rPr>
+                <w:rFonts w:ascii="Cambria Math" w:hAnsi="Cambria Math"/>
+                <w:i/>
+                <w:bdr w:val="none" w:sz="0" w:space="0" w:color="auto" w:frame="1"/>
+              </w:rPr>
+            </m:ctrlPr>
+          </m:sSubSupPr>
+          <m:e>
+            <m:r>
+              <w:rPr>
+                <w:rFonts w:ascii="Cambria Math" w:hAnsi="Cambria Math"/>
+                <w:bdr w:val="none" w:sz="0" w:space="0" w:color="auto" w:frame="1"/>
+              </w:rPr>
+              <m:t>x</m:t>
+            </m:r>
+          </m:e>
+          <m:sub>
+            <m:r>
+              <w:rPr>
+                <w:rFonts w:ascii="Cambria Math" w:hAnsi="Cambria Math"/>
+                <w:bdr w:val="none" w:sz="0" w:space="0" w:color="auto" w:frame="1"/>
+              </w:rPr>
+              <m:t>2</m:t>
+            </m:r>
+          </m:sub>
+          <m:sup>
+            <m:r>
+              <w:rPr>
+                <w:rFonts w:ascii="Cambria Math" w:hAnsi="Cambria Math"/>
+                <w:bdr w:val="none" w:sz="0" w:space="0" w:color="auto" w:frame="1"/>
+              </w:rPr>
+              <m:t>*</m:t>
+            </m:r>
+          </m:sup>
+        </m:sSubSup>
+      </m:oMath>
+      <w:r>
+        <w:rPr>
+          <w:rFonts w:eastAsiaTheme="minorEastAsia"/>
+          <w:bdr w:val="none" w:sz="0" w:space="0" w:color="auto" w:frame="1"/>
+        </w:rPr>
+        <w:t xml:space="preserve"> методом Гаусса. Так как </w:t>
+      </w:r>
+      <w:r>
+        <w:rPr>
+          <w:rFonts w:eastAsiaTheme="minorEastAsia"/>
+          <w:bdr w:val="none" w:sz="0" w:space="0" w:color="auto" w:frame="1"/>
+        </w:rPr>
+        <w:t xml:space="preserve">ближайшее к </w:t>
+      </w:r>
+      <m:oMath>
+        <m:sSubSup>
+          <m:sSubSupPr>
+            <m:ctrlPr>
+              <w:rPr>
+                <w:rFonts w:ascii="Cambria Math" w:hAnsi="Cambria Math"/>
+                <w:i/>
+                <w:bdr w:val="none" w:sz="0" w:space="0" w:color="auto" w:frame="1"/>
+              </w:rPr>
+            </m:ctrlPr>
+          </m:sSubSupPr>
+          <m:e>
+            <m:r>
+              <w:rPr>
+                <w:rFonts w:ascii="Cambria Math" w:hAnsi="Cambria Math"/>
+                <w:bdr w:val="none" w:sz="0" w:space="0" w:color="auto" w:frame="1"/>
+              </w:rPr>
+              <m:t>x</m:t>
+            </m:r>
+          </m:e>
+          <m:sub>
+            <m:r>
+              <w:rPr>
+                <w:rFonts w:ascii="Cambria Math" w:hAnsi="Cambria Math"/>
+                <w:bdr w:val="none" w:sz="0" w:space="0" w:color="auto" w:frame="1"/>
+              </w:rPr>
+              <m:t>2</m:t>
+            </m:r>
+          </m:sub>
+          <m:sup>
+            <m:r>
+              <w:rPr>
+                <w:rFonts w:ascii="Cambria Math" w:hAnsi="Cambria Math"/>
+                <w:bdr w:val="none" w:sz="0" w:space="0" w:color="auto" w:frame="1"/>
+              </w:rPr>
+              <m:t>*</m:t>
+            </m:r>
+          </m:sup>
+        </m:sSubSup>
+      </m:oMath>
+      <w:r>
+        <w:rPr>
+          <w:rFonts w:eastAsiaTheme="minorEastAsia"/>
+          <w:bdr w:val="none" w:sz="0" w:space="0" w:color="auto" w:frame="1"/>
+        </w:rPr>
+        <w:t xml:space="preserve">: </w:t>
+      </w:r>
+      <m:oMath>
+        <m:sSub>
+          <m:sSubPr>
+            <m:ctrlPr>
+              <w:rPr>
+                <w:rFonts w:ascii="Cambria Math" w:eastAsiaTheme="minorEastAsia" w:hAnsi="Cambria Math"/>
+                <w:i/>
+                <w:bdr w:val="none" w:sz="0" w:space="0" w:color="auto" w:frame="1"/>
+              </w:rPr>
+            </m:ctrlPr>
+          </m:sSubPr>
+          <m:e>
+            <m:r>
+              <w:rPr>
+                <w:rFonts w:ascii="Cambria Math" w:eastAsiaTheme="minorEastAsia" w:hAnsi="Cambria Math"/>
+                <w:bdr w:val="none" w:sz="0" w:space="0" w:color="auto" w:frame="1"/>
+              </w:rPr>
+              <m:t>x</m:t>
+            </m:r>
+          </m:e>
+          <m:sub>
+            <m:r>
+              <w:rPr>
+                <w:rFonts w:ascii="Cambria Math" w:eastAsiaTheme="minorEastAsia" w:hAnsi="Cambria Math"/>
+                <w:bdr w:val="none" w:sz="0" w:space="0" w:color="auto" w:frame="1"/>
+              </w:rPr>
+              <m:t>3</m:t>
+            </m:r>
+          </m:sub>
+        </m:sSub>
+        <m:r>
+          <w:rPr>
+            <w:rFonts w:ascii="Cambria Math" w:eastAsiaTheme="minorEastAsia" w:hAnsi="Cambria Math"/>
+            <w:bdr w:val="none" w:sz="0" w:space="0" w:color="auto" w:frame="1"/>
+          </w:rPr>
+          <m:t>=1,55</m:t>
+        </m:r>
+      </m:oMath>
+      <w:r>
+        <w:rPr>
+          <w:rFonts w:eastAsiaTheme="minorEastAsia"/>
+          <w:bdr w:val="none" w:sz="0" w:space="0" w:color="auto" w:frame="1"/>
+        </w:rPr>
+        <w:t xml:space="preserve"> , </w:t>
+      </w:r>
+      <m:oMath>
+        <m:r>
+          <w:rPr>
+            <w:rFonts w:ascii="Cambria Math" w:eastAsiaTheme="minorEastAsia" w:hAnsi="Cambria Math"/>
+            <w:bdr w:val="none" w:sz="0" w:space="0" w:color="auto" w:frame="1"/>
+          </w:rPr>
+          <m:t>t=</m:t>
+        </m:r>
+        <m:f>
+          <m:fPr>
+            <m:ctrlPr>
+              <w:rPr>
+                <w:rFonts w:ascii="Cambria Math" w:eastAsiaTheme="minorEastAsia" w:hAnsi="Cambria Math"/>
+                <w:i/>
+                <w:bdr w:val="none" w:sz="0" w:space="0" w:color="auto" w:frame="1"/>
+              </w:rPr>
+            </m:ctrlPr>
+          </m:fPr>
+          <m:num>
+            <m:r>
+              <w:rPr>
+                <w:rFonts w:ascii="Cambria Math" w:eastAsiaTheme="minorEastAsia" w:hAnsi="Cambria Math"/>
+                <w:bdr w:val="none" w:sz="0" w:space="0" w:color="auto" w:frame="1"/>
+              </w:rPr>
+              <m:t>1,482-1,55</m:t>
+            </m:r>
+          </m:num>
+          <m:den>
+            <m:r>
+              <w:rPr>
+                <w:rFonts w:ascii="Cambria Math" w:eastAsiaTheme="minorEastAsia" w:hAnsi="Cambria Math"/>
+                <w:bdr w:val="none" w:sz="0" w:space="0" w:color="auto" w:frame="1"/>
+              </w:rPr>
+              <m:t>0,15</m:t>
+            </m:r>
+          </m:den>
+        </m:f>
+        <m:r>
+          <w:rPr>
+            <w:rFonts w:ascii="Cambria Math" w:eastAsiaTheme="minorEastAsia" w:hAnsi="Cambria Math"/>
+            <w:bdr w:val="none" w:sz="0" w:space="0" w:color="auto" w:frame="1"/>
+          </w:rPr>
+          <m:t>=</m:t>
+        </m:r>
+        <m:r>
+          <w:rPr>
+            <w:rFonts w:ascii="Cambria Math" w:eastAsiaTheme="minorEastAsia" w:hAnsi="Cambria Math"/>
+            <w:bdr w:val="none" w:sz="0" w:space="0" w:color="auto" w:frame="1"/>
+          </w:rPr>
+          <m:t>-</m:t>
+        </m:r>
+        <m:r>
+          <w:rPr>
+            <w:rFonts w:ascii="Cambria Math" w:eastAsiaTheme="minorEastAsia" w:hAnsi="Cambria Math"/>
+            <w:bdr w:val="none" w:sz="0" w:space="0" w:color="auto" w:frame="1"/>
+          </w:rPr>
+          <m:t>0,4533&lt;0</m:t>
+        </m:r>
+      </m:oMath>
+    </w:p>
+    <w:p>
+      <w:pPr>
+        <w:rPr>
+          <w:rFonts w:ascii="Calibri" w:eastAsia="Times New Roman" w:hAnsi="Calibri" w:cs="Calibri"/>
+          <w:color w:val="000000"/>
+          <w:lang w:eastAsia="ru-RU"/>
+        </w:rPr>
+      </w:pPr>
+      <w:r>
+        <w:rPr>
+          <w:rFonts w:ascii="Calibri" w:eastAsia="Times New Roman" w:hAnsi="Calibri" w:cs="Calibri"/>
+          <w:color w:val="000000"/>
+          <w:lang w:eastAsia="ru-RU"/>
+        </w:rPr>
+        <w:t>Следовательно, пользуемся второй формулой и выбираем коэффициенты</w:t>
+      </w:r>
+      <w:r>
+        <w:rPr>
+          <w:rFonts w:ascii="Calibri" w:eastAsia="Times New Roman" w:hAnsi="Calibri" w:cs="Calibri"/>
+          <w:color w:val="000000"/>
+          <w:lang w:eastAsia="ru-RU"/>
+        </w:rPr>
+        <w:t>:</w:t>
+      </w:r>
+    </w:p>
+    <w:p>
+      <w:pPr>
+        <w:jc w:val="center"/>
+        <w:rPr>
+          <w:rFonts w:ascii="Calibri" w:eastAsia="Times New Roman" w:hAnsi="Calibri" w:cs="Calibri"/>
+          <w:color w:val="000000"/>
+          <w:lang w:eastAsia="ru-RU"/>
+        </w:rPr>
+      </w:pPr>
+      <w:r>
+        <w:lastRenderedPageBreak/>
+        <w:drawing>
+          <wp:inline distT="0" distB="0" distL="0" distR="0" wp14:anchorId="575E9778" wp14:editId="289D84C3">
+            <wp:extent cx="5375275" cy="1478915"/>
+            <wp:effectExtent l="0" t="0" r="0" b="6985"/>
+            <wp:docPr id="5" name="Рисунок 5"/>
+            <wp:cNvGraphicFramePr>
+              <a:graphicFrameLocks xmlns:a="http://schemas.openxmlformats.org/drawingml/2006/main" noChangeAspect="1"/>
+            </wp:cNvGraphicFramePr>
+            <a:graphic xmlns:a="http://schemas.openxmlformats.org/drawingml/2006/main">
+              <a:graphicData uri="http://schemas.openxmlformats.org/drawingml/2006/picture">
+                <pic:pic xmlns:pic="http://schemas.openxmlformats.org/drawingml/2006/picture">
+                  <pic:nvPicPr>
+                    <pic:cNvPr id="0" name="Picture 5"/>
+                    <pic:cNvPicPr>
+                      <a:picLocks noChangeAspect="1" noChangeArrowheads="1"/>
+                    </pic:cNvPicPr>
+                  </pic:nvPicPr>
+                  <pic:blipFill>
+                    <a:blip r:embed="rId13">
+                      <a:extLst>
+                        <a:ext uri="{28A0092B-C50C-407E-A947-70E740481C1C}">
+                          <a14:useLocalDpi xmlns:a14="http://schemas.microsoft.com/office/drawing/2010/main" val="0"/>
+                        </a:ext>
+                      </a:extLst>
+                    </a:blip>
+                    <a:srcRect/>
+                    <a:stretch>
+                      <a:fillRect/>
+                    </a:stretch>
+                  </pic:blipFill>
+                  <pic:spPr bwMode="auto">
+                    <a:xfrm>
+                      <a:off x="0" y="0"/>
+                      <a:ext cx="5375275" cy="1478915"/>
+                    </a:xfrm>
+                    <a:prstGeom prst="rect">
+                      <a:avLst/>
+                    </a:prstGeom>
+                    <a:noFill/>
+                    <a:ln>
+                      <a:noFill/>
+                    </a:ln>
+                  </pic:spPr>
+                </pic:pic>
+              </a:graphicData>
+            </a:graphic>
+          </wp:inline>
+        </w:drawing>
+      </w:r>
+    </w:p>
+    <w:p>
+      <w:pPr>
+        <w:jc w:val="center"/>
+        <w:rPr>
+          <w:rFonts w:ascii="Calibri" w:eastAsia="Times New Roman" w:hAnsi="Calibri" w:cs="Calibri"/>
+          <w:color w:val="000000"/>
+          <w:lang w:eastAsia="ru-RU"/>
+        </w:rPr>
+      </w:pPr>
+      <m:oMathPara>
+        <m:oMath>
+          <m:r>
+            <w:rPr>
+              <w:rFonts w:ascii="Cambria Math" w:eastAsia="Times New Roman" w:hAnsi="Cambria Math" w:cs="Calibri"/>
+              <w:color w:val="000000"/>
+              <w:lang w:eastAsia="ru-RU"/>
+            </w:rPr>
+            <m:t>G</m:t>
+          </m:r>
+          <m:d>
+            <m:dPr>
+              <m:ctrlPr>
+                <w:rPr>
+                  <w:rFonts w:ascii="Cambria Math" w:eastAsia="Times New Roman" w:hAnsi="Cambria Math" w:cs="Calibri"/>
+                  <w:i/>
+                  <w:color w:val="000000"/>
+                  <w:lang w:eastAsia="ru-RU"/>
+                </w:rPr>
+              </m:ctrlPr>
+            </m:dPr>
+            <m:e>
+              <m:sSubSup>
+                <m:sSubSupPr>
+                  <m:ctrlPr>
+                    <w:rPr>
+                      <w:rFonts w:ascii="Cambria Math" w:eastAsia="Times New Roman" w:hAnsi="Cambria Math" w:cs="Calibri"/>
+                      <w:i/>
+                      <w:color w:val="000000"/>
+                      <w:lang w:eastAsia="ru-RU"/>
+                    </w:rPr>
+                  </m:ctrlPr>
+                </m:sSubSupPr>
+                <m:e>
+                  <m:r>
+                    <w:rPr>
+                      <w:rFonts w:ascii="Cambria Math" w:eastAsia="Times New Roman" w:hAnsi="Cambria Math" w:cs="Calibri"/>
+                      <w:color w:val="000000"/>
+                      <w:lang w:eastAsia="ru-RU"/>
+                    </w:rPr>
+                    <m:t>x</m:t>
+                  </m:r>
+                </m:e>
+                <m:sub>
+                  <m:r>
+                    <w:rPr>
+                      <w:rFonts w:ascii="Cambria Math" w:eastAsia="Times New Roman" w:hAnsi="Cambria Math" w:cs="Calibri"/>
+                      <w:color w:val="000000"/>
+                      <w:lang w:eastAsia="ru-RU"/>
+                    </w:rPr>
+                    <m:t>2</m:t>
+                  </m:r>
+                </m:sub>
+                <m:sup>
+                  <m:r>
+                    <w:rPr>
+                      <w:rFonts w:ascii="Cambria Math" w:eastAsia="Times New Roman" w:hAnsi="Cambria Math" w:cs="Calibri"/>
+                      <w:color w:val="000000"/>
+                      <w:lang w:eastAsia="ru-RU"/>
+                    </w:rPr>
+                    <m:t>*</m:t>
+                  </m:r>
+                </m:sup>
+              </m:sSubSup>
+            </m:e>
+          </m:d>
+          <m:r>
+            <w:rPr>
+              <w:rFonts w:ascii="Cambria Math" w:eastAsia="Times New Roman" w:hAnsi="Cambria Math" w:cs="Calibri"/>
+              <w:color w:val="000000"/>
+              <w:lang w:eastAsia="ru-RU"/>
+            </w:rPr>
+            <m:t>=3,2984+1,034*t-0,0102*</m:t>
+          </m:r>
+          <m:f>
+            <m:fPr>
+              <m:ctrlPr>
+                <w:rPr>
+                  <w:rFonts w:ascii="Cambria Math" w:eastAsia="Times New Roman" w:hAnsi="Cambria Math" w:cs="Calibri"/>
+                  <w:i/>
+                  <w:color w:val="000000"/>
+                  <w:lang w:eastAsia="ru-RU"/>
+                </w:rPr>
+              </m:ctrlPr>
+            </m:fPr>
+            <m:num>
+              <m:r>
+                <w:rPr>
+                  <w:rFonts w:ascii="Cambria Math" w:eastAsia="Times New Roman" w:hAnsi="Cambria Math" w:cs="Calibri"/>
+                  <w:color w:val="000000"/>
+                  <w:lang w:eastAsia="ru-RU"/>
+                </w:rPr>
+                <m:t>t</m:t>
+              </m:r>
+              <m:d>
+                <m:dPr>
+                  <m:ctrlPr>
+                    <w:rPr>
+                      <w:rFonts w:ascii="Cambria Math" w:eastAsia="Times New Roman" w:hAnsi="Cambria Math" w:cs="Calibri"/>
+                      <w:i/>
+                      <w:color w:val="000000"/>
+                      <w:lang w:eastAsia="ru-RU"/>
+                    </w:rPr>
+                  </m:ctrlPr>
+                </m:dPr>
+                <m:e>
+                  <m:r>
+                    <w:rPr>
+                      <w:rFonts w:ascii="Cambria Math" w:eastAsia="Times New Roman" w:hAnsi="Cambria Math" w:cs="Calibri"/>
+                      <w:color w:val="000000"/>
+                      <w:lang w:eastAsia="ru-RU"/>
+                    </w:rPr>
+                    <m:t>t+1</m:t>
+                  </m:r>
+                </m:e>
+              </m:d>
+            </m:num>
+            <m:den>
+              <m:r>
+                <w:rPr>
+                  <w:rFonts w:ascii="Cambria Math" w:eastAsia="Times New Roman" w:hAnsi="Cambria Math" w:cs="Calibri"/>
+                  <w:color w:val="000000"/>
+                  <w:lang w:eastAsia="ru-RU"/>
+                </w:rPr>
+                <m:t>2!</m:t>
+              </m:r>
+            </m:den>
+          </m:f>
+          <m:r>
+            <w:rPr>
+              <w:rFonts w:ascii="Cambria Math" w:eastAsia="Times New Roman" w:hAnsi="Cambria Math" w:cs="Calibri"/>
+              <w:color w:val="000000"/>
+              <w:lang w:eastAsia="ru-RU"/>
+            </w:rPr>
+            <m:t>-0,0236*</m:t>
+          </m:r>
+          <m:f>
+            <m:fPr>
+              <m:ctrlPr>
+                <w:rPr>
+                  <w:rFonts w:ascii="Cambria Math" w:eastAsia="Times New Roman" w:hAnsi="Cambria Math" w:cs="Calibri"/>
+                  <w:i/>
+                  <w:color w:val="000000"/>
+                  <w:lang w:eastAsia="ru-RU"/>
+                </w:rPr>
+              </m:ctrlPr>
+            </m:fPr>
+            <m:num>
+              <m:r>
+                <w:rPr>
+                  <w:rFonts w:ascii="Cambria Math" w:eastAsia="Times New Roman" w:hAnsi="Cambria Math" w:cs="Calibri"/>
+                  <w:color w:val="000000"/>
+                  <w:lang w:eastAsia="ru-RU"/>
+                </w:rPr>
+                <m:t>t</m:t>
+              </m:r>
+              <m:d>
+                <m:dPr>
+                  <m:ctrlPr>
+                    <w:rPr>
+                      <w:rFonts w:ascii="Cambria Math" w:eastAsia="Times New Roman" w:hAnsi="Cambria Math" w:cs="Calibri"/>
+                      <w:i/>
+                      <w:color w:val="000000"/>
+                      <w:lang w:eastAsia="ru-RU"/>
+                    </w:rPr>
+                  </m:ctrlPr>
+                </m:dPr>
+                <m:e>
+                  <m:r>
+                    <w:rPr>
+                      <w:rFonts w:ascii="Cambria Math" w:eastAsia="Times New Roman" w:hAnsi="Cambria Math" w:cs="Calibri"/>
+                      <w:color w:val="000000"/>
+                      <w:lang w:eastAsia="ru-RU"/>
+                    </w:rPr>
+                    <m:t>t-1</m:t>
+                  </m:r>
+                </m:e>
+              </m:d>
+              <m:d>
+                <m:dPr>
+                  <m:ctrlPr>
+                    <w:rPr>
+                      <w:rFonts w:ascii="Cambria Math" w:eastAsia="Times New Roman" w:hAnsi="Cambria Math" w:cs="Calibri"/>
+                      <w:i/>
+                      <w:color w:val="000000"/>
+                      <w:lang w:eastAsia="ru-RU"/>
+                    </w:rPr>
+                  </m:ctrlPr>
+                </m:dPr>
+                <m:e>
+                  <m:r>
+                    <w:rPr>
+                      <w:rFonts w:ascii="Cambria Math" w:eastAsia="Times New Roman" w:hAnsi="Cambria Math" w:cs="Calibri"/>
+                      <w:color w:val="000000"/>
+                      <w:lang w:eastAsia="ru-RU"/>
+                    </w:rPr>
+                    <m:t>t+1</m:t>
+                  </m:r>
+                </m:e>
+              </m:d>
+            </m:num>
+            <m:den>
+              <m:r>
+                <w:rPr>
+                  <w:rFonts w:ascii="Cambria Math" w:eastAsia="Times New Roman" w:hAnsi="Cambria Math" w:cs="Calibri"/>
+                  <w:color w:val="000000"/>
+                  <w:lang w:eastAsia="ru-RU"/>
+                </w:rPr>
+                <m:t>3!</m:t>
+              </m:r>
+            </m:den>
+          </m:f>
+          <m:r>
+            <w:rPr>
+              <w:rFonts w:ascii="Cambria Math" w:eastAsia="Times New Roman" w:hAnsi="Cambria Math" w:cs="Calibri"/>
+              <w:color w:val="000000"/>
+              <w:lang w:eastAsia="ru-RU"/>
+            </w:rPr>
+            <m:t>+0,0394*</m:t>
+          </m:r>
+          <m:f>
+            <m:fPr>
+              <m:ctrlPr>
+                <w:rPr>
+                  <w:rFonts w:ascii="Cambria Math" w:eastAsia="Times New Roman" w:hAnsi="Cambria Math" w:cs="Calibri"/>
+                  <w:i/>
+                  <w:color w:val="000000"/>
+                  <w:lang w:eastAsia="ru-RU"/>
+                </w:rPr>
+              </m:ctrlPr>
+            </m:fPr>
+            <m:num>
+              <m:r>
+                <w:rPr>
+                  <w:rFonts w:ascii="Cambria Math" w:eastAsia="Times New Roman" w:hAnsi="Cambria Math" w:cs="Calibri"/>
+                  <w:color w:val="000000"/>
+                  <w:lang w:eastAsia="ru-RU"/>
+                </w:rPr>
+                <m:t>t</m:t>
+              </m:r>
+              <m:d>
+                <m:dPr>
+                  <m:ctrlPr>
+                    <w:rPr>
+                      <w:rFonts w:ascii="Cambria Math" w:eastAsia="Times New Roman" w:hAnsi="Cambria Math" w:cs="Calibri"/>
+                      <w:i/>
+                      <w:color w:val="000000"/>
+                      <w:lang w:eastAsia="ru-RU"/>
+                    </w:rPr>
+                  </m:ctrlPr>
+                </m:dPr>
+                <m:e>
+                  <m:r>
+                    <w:rPr>
+                      <w:rFonts w:ascii="Cambria Math" w:eastAsia="Times New Roman" w:hAnsi="Cambria Math" w:cs="Calibri"/>
+                      <w:color w:val="000000"/>
+                      <w:lang w:eastAsia="ru-RU"/>
+                    </w:rPr>
+                    <m:t>t-1</m:t>
+                  </m:r>
+                </m:e>
+              </m:d>
+              <m:d>
+                <m:dPr>
+                  <m:ctrlPr>
+                    <w:rPr>
+                      <w:rFonts w:ascii="Cambria Math" w:eastAsia="Times New Roman" w:hAnsi="Cambria Math" w:cs="Calibri"/>
+                      <w:i/>
+                      <w:color w:val="000000"/>
+                      <w:lang w:eastAsia="ru-RU"/>
+                    </w:rPr>
+                  </m:ctrlPr>
+                </m:dPr>
+                <m:e>
+                  <m:r>
+                    <w:rPr>
+                      <w:rFonts w:ascii="Cambria Math" w:eastAsia="Times New Roman" w:hAnsi="Cambria Math" w:cs="Calibri"/>
+                      <w:color w:val="000000"/>
+                      <w:lang w:eastAsia="ru-RU"/>
+                    </w:rPr>
+                    <m:t>t+1</m:t>
+                  </m:r>
+                </m:e>
+              </m:d>
+              <m:d>
+                <m:dPr>
+                  <m:ctrlPr>
+                    <w:rPr>
+                      <w:rFonts w:ascii="Cambria Math" w:eastAsia="Times New Roman" w:hAnsi="Cambria Math" w:cs="Calibri"/>
+                      <w:i/>
+                      <w:color w:val="000000"/>
+                      <w:lang w:eastAsia="ru-RU"/>
+                    </w:rPr>
+                  </m:ctrlPr>
+                </m:dPr>
+                <m:e>
+                  <m:r>
+                    <w:rPr>
+                      <w:rFonts w:ascii="Cambria Math" w:eastAsia="Times New Roman" w:hAnsi="Cambria Math" w:cs="Calibri"/>
+                      <w:color w:val="000000"/>
+                      <w:lang w:eastAsia="ru-RU"/>
+                    </w:rPr>
+                    <m:t>t-2</m:t>
+                  </m:r>
+                </m:e>
+              </m:d>
+            </m:num>
+            <m:den>
+              <m:r>
+                <w:rPr>
+                  <w:rFonts w:ascii="Cambria Math" w:eastAsia="Times New Roman" w:hAnsi="Cambria Math" w:cs="Calibri"/>
+                  <w:color w:val="000000"/>
+                  <w:lang w:eastAsia="ru-RU"/>
+                </w:rPr>
+                <m:t>4!</m:t>
+              </m:r>
+            </m:den>
+          </m:f>
+          <m:r>
+            <w:rPr>
+              <w:rFonts w:ascii="Cambria Math" w:eastAsia="Times New Roman" w:hAnsi="Cambria Math" w:cs="Calibri"/>
+              <w:color w:val="000000"/>
+              <w:lang w:eastAsia="ru-RU"/>
+            </w:rPr>
+            <m:t>+0,0762*t*</m:t>
+          </m:r>
+          <m:f>
+            <m:fPr>
+              <m:ctrlPr>
+                <w:rPr>
+                  <w:rFonts w:ascii="Cambria Math" w:eastAsia="Times New Roman" w:hAnsi="Cambria Math" w:cs="Calibri"/>
+                  <w:i/>
+                  <w:color w:val="000000"/>
+                  <w:lang w:eastAsia="ru-RU"/>
+                </w:rPr>
+              </m:ctrlPr>
+            </m:fPr>
+            <m:num>
+              <m:d>
+                <m:dPr>
+                  <m:ctrlPr>
+                    <w:rPr>
+                      <w:rFonts w:ascii="Cambria Math" w:eastAsia="Times New Roman" w:hAnsi="Cambria Math" w:cs="Calibri"/>
+                      <w:i/>
+                      <w:color w:val="000000"/>
+                      <w:lang w:eastAsia="ru-RU"/>
+                    </w:rPr>
+                  </m:ctrlPr>
+                </m:dPr>
+                <m:e>
+                  <m:r>
+                    <w:rPr>
+                      <w:rFonts w:ascii="Cambria Math" w:eastAsia="Times New Roman" w:hAnsi="Cambria Math" w:cs="Calibri"/>
+                      <w:color w:val="000000"/>
+                      <w:lang w:eastAsia="ru-RU"/>
+                    </w:rPr>
+                    <m:t>t-1</m:t>
+                  </m:r>
+                </m:e>
+              </m:d>
+              <m:d>
+                <m:dPr>
+                  <m:ctrlPr>
+                    <w:rPr>
+                      <w:rFonts w:ascii="Cambria Math" w:eastAsia="Times New Roman" w:hAnsi="Cambria Math" w:cs="Calibri"/>
+                      <w:i/>
+                      <w:color w:val="000000"/>
+                      <w:lang w:eastAsia="ru-RU"/>
+                    </w:rPr>
+                  </m:ctrlPr>
+                </m:dPr>
+                <m:e>
+                  <m:r>
+                    <w:rPr>
+                      <w:rFonts w:ascii="Cambria Math" w:eastAsia="Times New Roman" w:hAnsi="Cambria Math" w:cs="Calibri"/>
+                      <w:color w:val="000000"/>
+                      <w:lang w:eastAsia="ru-RU"/>
+                    </w:rPr>
+                    <m:t>t-2</m:t>
+                  </m:r>
+                </m:e>
+              </m:d>
+              <m:d>
+                <m:dPr>
+                  <m:ctrlPr>
+                    <w:rPr>
+                      <w:rFonts w:ascii="Cambria Math" w:eastAsia="Times New Roman" w:hAnsi="Cambria Math" w:cs="Calibri"/>
+                      <w:i/>
+                      <w:color w:val="000000"/>
+                      <w:lang w:eastAsia="ru-RU"/>
+                    </w:rPr>
+                  </m:ctrlPr>
+                </m:dPr>
+                <m:e>
+                  <m:r>
+                    <w:rPr>
+                      <w:rFonts w:ascii="Cambria Math" w:eastAsia="Times New Roman" w:hAnsi="Cambria Math" w:cs="Calibri"/>
+                      <w:color w:val="000000"/>
+                      <w:lang w:eastAsia="ru-RU"/>
+                    </w:rPr>
+                    <m:t>t+1</m:t>
+                  </m:r>
+                </m:e>
+              </m:d>
+              <m:d>
+                <m:dPr>
+                  <m:ctrlPr>
+                    <w:rPr>
+                      <w:rFonts w:ascii="Cambria Math" w:eastAsia="Times New Roman" w:hAnsi="Cambria Math" w:cs="Calibri"/>
+                      <w:i/>
+                      <w:color w:val="000000"/>
+                      <w:lang w:eastAsia="ru-RU"/>
+                    </w:rPr>
+                  </m:ctrlPr>
+                </m:dPr>
+                <m:e>
+                  <m:r>
+                    <w:rPr>
+                      <w:rFonts w:ascii="Cambria Math" w:eastAsia="Times New Roman" w:hAnsi="Cambria Math" w:cs="Calibri"/>
+                      <w:color w:val="000000"/>
+                      <w:lang w:eastAsia="ru-RU"/>
+                    </w:rPr>
+                    <m:t>t+2</m:t>
+                  </m:r>
+                </m:e>
+              </m:d>
+              <m:d>
+                <m:dPr>
+                  <m:ctrlPr>
+                    <w:rPr>
+                      <w:rFonts w:ascii="Cambria Math" w:eastAsia="Times New Roman" w:hAnsi="Cambria Math" w:cs="Calibri"/>
+                      <w:i/>
+                      <w:color w:val="000000"/>
+                      <w:lang w:eastAsia="ru-RU"/>
+                    </w:rPr>
+                  </m:ctrlPr>
+                </m:dPr>
+                <m:e>
+                  <m:r>
+                    <w:rPr>
+                      <w:rFonts w:ascii="Cambria Math" w:eastAsia="Times New Roman" w:hAnsi="Cambria Math" w:cs="Calibri"/>
+                      <w:color w:val="000000"/>
+                      <w:lang w:eastAsia="ru-RU"/>
+                    </w:rPr>
+                    <m:t>t+3</m:t>
+                  </m:r>
+                </m:e>
+              </m:d>
+            </m:num>
+            <m:den>
+              <m:r>
+                <w:rPr>
+                  <w:rFonts w:ascii="Cambria Math" w:eastAsia="Times New Roman" w:hAnsi="Cambria Math" w:cs="Calibri"/>
+                  <w:color w:val="000000"/>
+                  <w:lang w:eastAsia="ru-RU"/>
+                </w:rPr>
+                <m:t>5!</m:t>
+              </m:r>
+            </m:den>
+          </m:f>
+          <m:r>
+            <w:rPr>
+              <w:rFonts w:ascii="Cambria Math" w:eastAsia="Times New Roman" w:hAnsi="Cambria Math" w:cs="Calibri"/>
+              <w:color w:val="000000"/>
+              <w:lang w:eastAsia="ru-RU"/>
+            </w:rPr>
+            <m:t>-0,1313*</m:t>
+          </m:r>
+          <m:f>
+            <m:fPr>
+              <m:ctrlPr>
+                <w:rPr>
+                  <w:rFonts w:ascii="Cambria Math" w:eastAsia="Times New Roman" w:hAnsi="Cambria Math" w:cs="Calibri"/>
+                  <w:i/>
+                  <w:color w:val="000000"/>
+                  <w:lang w:eastAsia="ru-RU"/>
+                </w:rPr>
+              </m:ctrlPr>
+            </m:fPr>
+            <m:num>
+              <m:r>
+                <w:rPr>
+                  <w:rFonts w:ascii="Cambria Math" w:eastAsia="Times New Roman" w:hAnsi="Cambria Math" w:cs="Calibri"/>
+                  <w:color w:val="000000"/>
+                  <w:lang w:eastAsia="ru-RU"/>
+                </w:rPr>
+                <m:t>t</m:t>
+              </m:r>
+              <m:d>
+                <m:dPr>
+                  <m:ctrlPr>
+                    <w:rPr>
+                      <w:rFonts w:ascii="Cambria Math" w:eastAsia="Times New Roman" w:hAnsi="Cambria Math" w:cs="Calibri"/>
+                      <w:i/>
+                      <w:color w:val="000000"/>
+                      <w:lang w:eastAsia="ru-RU"/>
+                    </w:rPr>
+                  </m:ctrlPr>
+                </m:dPr>
+                <m:e>
+                  <m:r>
+                    <w:rPr>
+                      <w:rFonts w:ascii="Cambria Math" w:eastAsia="Times New Roman" w:hAnsi="Cambria Math" w:cs="Calibri"/>
+                      <w:color w:val="000000"/>
+                      <w:lang w:eastAsia="ru-RU"/>
+                    </w:rPr>
+                    <m:t>t-1</m:t>
+                  </m:r>
+                </m:e>
+              </m:d>
+              <m:d>
+                <m:dPr>
+                  <m:ctrlPr>
+                    <w:rPr>
+                      <w:rFonts w:ascii="Cambria Math" w:eastAsia="Times New Roman" w:hAnsi="Cambria Math" w:cs="Calibri"/>
+                      <w:i/>
+                      <w:color w:val="000000"/>
+                      <w:lang w:eastAsia="ru-RU"/>
+                    </w:rPr>
+                  </m:ctrlPr>
+                </m:dPr>
+                <m:e>
+                  <m:r>
+                    <w:rPr>
+                      <w:rFonts w:ascii="Cambria Math" w:eastAsia="Times New Roman" w:hAnsi="Cambria Math" w:cs="Calibri"/>
+                      <w:color w:val="000000"/>
+                      <w:lang w:eastAsia="ru-RU"/>
+                    </w:rPr>
+                    <m:t>t+1</m:t>
+                  </m:r>
+                </m:e>
+              </m:d>
+              <m:d>
+                <m:dPr>
+                  <m:ctrlPr>
+                    <w:rPr>
+                      <w:rFonts w:ascii="Cambria Math" w:eastAsia="Times New Roman" w:hAnsi="Cambria Math" w:cs="Calibri"/>
+                      <w:i/>
+                      <w:color w:val="000000"/>
+                      <w:lang w:eastAsia="ru-RU"/>
+                    </w:rPr>
+                  </m:ctrlPr>
+                </m:dPr>
+                <m:e>
+                  <m:r>
+                    <w:rPr>
+                      <w:rFonts w:ascii="Cambria Math" w:eastAsia="Times New Roman" w:hAnsi="Cambria Math" w:cs="Calibri"/>
+                      <w:color w:val="000000"/>
+                      <w:lang w:eastAsia="ru-RU"/>
+                    </w:rPr>
+                    <m:t>t-2</m:t>
+                  </m:r>
+                </m:e>
+              </m:d>
+              <m:d>
+                <m:dPr>
+                  <m:ctrlPr>
+                    <w:rPr>
+                      <w:rFonts w:ascii="Cambria Math" w:eastAsia="Times New Roman" w:hAnsi="Cambria Math" w:cs="Calibri"/>
+                      <w:i/>
+                      <w:color w:val="000000"/>
+                      <w:lang w:eastAsia="ru-RU"/>
+                    </w:rPr>
+                  </m:ctrlPr>
+                </m:dPr>
+                <m:e>
+                  <m:r>
+                    <w:rPr>
+                      <w:rFonts w:ascii="Cambria Math" w:eastAsia="Times New Roman" w:hAnsi="Cambria Math" w:cs="Calibri"/>
+                      <w:color w:val="000000"/>
+                      <w:lang w:eastAsia="ru-RU"/>
+                    </w:rPr>
+                    <m:t>t+2</m:t>
+                  </m:r>
+                </m:e>
+              </m:d>
+              <m:d>
+                <m:dPr>
+                  <m:ctrlPr>
+                    <w:rPr>
+                      <w:rFonts w:ascii="Cambria Math" w:eastAsia="Times New Roman" w:hAnsi="Cambria Math" w:cs="Calibri"/>
+                      <w:i/>
+                      <w:color w:val="000000"/>
+                      <w:lang w:eastAsia="ru-RU"/>
+                    </w:rPr>
+                  </m:ctrlPr>
+                </m:dPr>
+                <m:e>
+                  <m:r>
+                    <w:rPr>
+                      <w:rFonts w:ascii="Cambria Math" w:eastAsia="Times New Roman" w:hAnsi="Cambria Math" w:cs="Calibri"/>
+                      <w:color w:val="000000"/>
+                      <w:lang w:eastAsia="ru-RU"/>
+                    </w:rPr>
+                    <m:t>t-3</m:t>
+                  </m:r>
+                </m:e>
+              </m:d>
+              <m:d>
+                <m:dPr>
+                  <m:ctrlPr>
+                    <w:rPr>
+                      <w:rFonts w:ascii="Cambria Math" w:eastAsia="Times New Roman" w:hAnsi="Cambria Math" w:cs="Calibri"/>
+                      <w:i/>
+                      <w:color w:val="000000"/>
+                      <w:lang w:eastAsia="ru-RU"/>
+                    </w:rPr>
+                  </m:ctrlPr>
+                </m:dPr>
+                <m:e>
+                  <m:r>
+                    <w:rPr>
+                      <w:rFonts w:ascii="Cambria Math" w:eastAsia="Times New Roman" w:hAnsi="Cambria Math" w:cs="Calibri"/>
+                      <w:color w:val="000000"/>
+                      <w:lang w:eastAsia="ru-RU"/>
+                    </w:rPr>
+                    <m:t>t+3</m:t>
+                  </m:r>
+                </m:e>
+              </m:d>
+            </m:num>
+            <m:den>
+              <m:r>
+                <w:rPr>
+                  <w:rFonts w:ascii="Cambria Math" w:eastAsia="Times New Roman" w:hAnsi="Cambria Math" w:cs="Calibri"/>
+                  <w:color w:val="000000"/>
+                  <w:lang w:eastAsia="ru-RU"/>
+                </w:rPr>
+                <m:t>6!</m:t>
+              </m:r>
+            </m:den>
+          </m:f>
+          <m:r>
+            <w:rPr>
+              <w:rFonts w:ascii="Cambria Math" w:eastAsia="Times New Roman" w:hAnsi="Cambria Math" w:cs="Calibri"/>
+              <w:color w:val="000000"/>
+              <w:lang w:eastAsia="ru-RU"/>
+            </w:rPr>
+            <m:t>=</m:t>
+          </m:r>
+          <m:r>
+            <w:rPr>
+              <w:rFonts w:ascii="Cambria Math" w:eastAsia="Times New Roman" w:hAnsi="Cambria Math" w:cs="Calibri"/>
+              <w:color w:val="000000"/>
+              <w:lang w:eastAsia="ru-RU"/>
+            </w:rPr>
+            <m:t>2.82364810075</m:t>
+          </m:r>
+        </m:oMath>
+      </m:oMathPara>
+    </w:p>
+    <w:p>
+      <w:pPr>
+        <w:rPr>
+          <w:lang w:eastAsia="ru-RU"/>
+        </w:rPr>
+      </w:pPr>
+      <w:hyperlink r:id="rId14" w:history="1">
+        <w:r>
+          <w:rPr>
+            <w:rStyle w:val="aa"/>
+            <w:lang w:eastAsia="ru-RU"/>
+          </w:rPr>
+          <w:t>https://www.desmos.com/calculator/vmt2flbfhs?lang=ru</w:t>
+        </w:r>
+      </w:hyperlink>
+    </w:p>
+    <w:p>
+      <w:pPr>
+        <w:rPr>
+          <w:rFonts w:eastAsiaTheme="minorEastAsia"/>
+          <w:lang w:eastAsia="ru-RU"/>
+        </w:rPr>
+      </w:pPr>
+      <w:r>
+        <w:rPr>
+          <w:lang w:eastAsia="ru-RU"/>
+        </w:rPr>
+        <w:t xml:space="preserve">Для сравнения </w:t>
+      </w:r>
+      <m:oMath>
+        <m:r>
+          <w:rPr>
+            <w:rFonts w:ascii="Cambria Math" w:hAnsi="Cambria Math"/>
+            <w:lang w:eastAsia="ru-RU"/>
+          </w:rPr>
+          <m:t>N</m:t>
+        </m:r>
+        <m:d>
+          <m:dPr>
+            <m:ctrlPr>
+              <w:rPr>
+                <w:rFonts w:ascii="Cambria Math" w:hAnsi="Cambria Math"/>
+                <w:i/>
+                <w:lang w:eastAsia="ru-RU"/>
+              </w:rPr>
+            </m:ctrlPr>
+          </m:dPr>
+          <m:e>
+            <m:r>
+              <w:rPr>
+                <w:rFonts w:ascii="Cambria Math" w:hAnsi="Cambria Math"/>
+                <w:lang w:eastAsia="ru-RU"/>
+              </w:rPr>
+              <m:t>1,482</m:t>
+            </m:r>
+          </m:e>
+        </m:d>
+        <m:r>
+          <w:rPr>
+            <w:rFonts w:ascii="Cambria Math" w:hAnsi="Cambria Math"/>
+            <w:lang w:eastAsia="ru-RU"/>
+          </w:rPr>
+          <m:t>=</m:t>
+        </m:r>
+        <m:r>
+          <w:rPr>
+            <w:rFonts w:ascii="Cambria Math" w:hAnsi="Cambria Math"/>
+            <w:lang w:eastAsia="ru-RU"/>
+          </w:rPr>
+          <m:t>2.82057254333</m:t>
+        </m:r>
+      </m:oMath>
+    </w:p>
+    <w:p>
+      <w:pPr>
         <w:pStyle w:val="1"/>
         <w:rPr>
           <w:rFonts w:eastAsiaTheme="minorEastAsia" w:cs="Times New Roman"/>
         </w:rPr>
       </w:pPr>
+      <w:bookmarkStart w:id="0" w:name="_GoBack"/>
+      <w:bookmarkEnd w:id="0"/>
       <w:r>
         <w:rPr>
           <w:rFonts w:eastAsiaTheme="minorEastAsia" w:cs="Times New Roman"/>
@@ -376,8 +3066,13 @@
       <w:pPr>
         <w:pStyle w:val="2"/>
       </w:pPr>
-      <w:r>
-        <w:t>Репозиторий с исходниками</w:t>
+      <w:proofErr w:type="spellStart"/>
+      <w:r>
+        <w:t>Репозиторий</w:t>
+      </w:r>
+      <w:proofErr w:type="spellEnd"/>
+      <w:r>
+        <w:t xml:space="preserve"> с исходниками</w:t>
       </w:r>
     </w:p>
     <w:p>
@@ -390,12 +3085,14 @@
       <w:r>
         <w:t>://</w:t>
       </w:r>
+      <w:proofErr w:type="spellStart"/>
       <w:r>
         <w:rPr>
           <w:lang w:val="en-US"/>
         </w:rPr>
         <w:t>github</w:t>
       </w:r>
+      <w:proofErr w:type="spellEnd"/>
       <w:r>
         <w:t>.</w:t>
       </w:r>
@@ -417,12 +3114,14 @@
       <w:r>
         <w:t>4</w:t>
       </w:r>
+      <w:proofErr w:type="spellStart"/>
       <w:r>
         <w:rPr>
           <w:lang w:val="en-US"/>
         </w:rPr>
         <w:t>ilka</w:t>
       </w:r>
+      <w:proofErr w:type="spellEnd"/>
       <w:r>
         <w:t>69/</w:t>
       </w:r>
@@ -469,8 +3168,13 @@
         <w:t>main</w:t>
       </w:r>
       <w:r>
-        <w:t>/Вычмат</w:t>
-      </w:r>
+        <w:t>/</w:t>
+      </w:r>
+      <w:proofErr w:type="spellStart"/>
+      <w:r>
+        <w:t>Вычмат</w:t>
+      </w:r>
+      <w:proofErr w:type="spellEnd"/>
     </w:p>
     <w:p>
       <w:pPr>
@@ -490,7 +3194,7 @@
       </w:r>
     </w:p>
     <w:sectPr>
-      <w:footerReference w:type="first" r:id="rId8"/>
+      <w:footerReference w:type="first" r:id="rId15"/>
       <w:pgSz w:w="11906" w:h="16838"/>
       <w:pgMar w:top="1418" w:right="1134" w:bottom="1418" w:left="1134" w:header="709" w:footer="709" w:gutter="0"/>
       <w:cols w:space="708"/>
@@ -502,7 +3206,7 @@
 </file>
 
 <file path=word/endnotes.xml><?xml version="1.0" encoding="utf-8"?>
-<w:endnotes xmlns:wpc="http://schemas.microsoft.com/office/word/2010/wordprocessingCanvas" xmlns:cx="http://schemas.microsoft.com/office/drawing/2014/chartex" xmlns:cx1="http://schemas.microsoft.com/office/drawing/2015/9/8/chartex" xmlns:cx2="http://schemas.microsoft.com/office/drawing/2015/10/21/chartex" xmlns:cx3="http://schemas.microsoft.com/office/drawing/2016/5/9/chartex" xmlns:cx4="http://schemas.microsoft.com/office/drawing/2016/5/10/chartex" xmlns:cx5="http://schemas.microsoft.com/office/drawing/2016/5/11/chartex" xmlns:cx6="http://schemas.microsoft.com/office/drawing/2016/5/12/chartex" xmlns:cx7="http://schemas.microsoft.com/office/drawing/2016/5/13/chartex" xmlns:cx8="http://schemas.microsoft.com/office/drawing/2016/5/14/chartex" xmlns:mc="http://schemas.openxmlformats.org/markup-compatibility/2006" xmlns:aink="http://schemas.microsoft.com/office/drawing/2016/ink" xmlns:am3d="http://schemas.microsoft.com/office/drawing/2017/model3d" xmlns:o="urn:schemas-microsoft-com:office:office" xmlns:oel="http://schemas.microsoft.com/office/2019/extlst" xmlns:r="http://schemas.openxmlformats.org/officeDocument/2006/relationships" xmlns:m="http://schemas.openxmlformats.org/officeDocument/2006/math" xmlns:v="urn:schemas-microsoft-com:vml" xmlns:wp14="http://schemas.microsoft.com/office/word/2010/wordprocessingDrawing" xmlns:wp="http://schemas.openxmlformats.org/drawingml/2006/wordprocessingDrawing" xmlns:w10="urn:schemas-microsoft-com:office:word" xmlns:w="http://schemas.openxmlformats.org/wordprocessingml/2006/main" xmlns:w14="http://schemas.microsoft.com/office/word/2010/wordml" xmlns:w15="http://schemas.microsoft.com/office/word/2012/wordml" xmlns:w16cex="http://schemas.microsoft.com/office/word/2018/wordml/cex" xmlns:w16cid="http://schemas.microsoft.com/office/word/2016/wordml/cid" xmlns:w16="http://schemas.microsoft.com/office/word/2018/wordml" xmlns:w16sdtdh="http://schemas.microsoft.com/office/word/2020/wordml/sdtdatahash" xmlns:w16se="http://schemas.microsoft.com/office/word/2015/wordml/symex" xmlns:wpg="http://schemas.microsoft.com/office/word/2010/wordprocessingGroup" xmlns:wpi="http://schemas.microsoft.com/office/word/2010/wordprocessingInk" xmlns:wne="http://schemas.microsoft.com/office/word/2006/wordml" xmlns:wps="http://schemas.microsoft.com/office/word/2010/wordprocessingShape" mc:Ignorable="w14 w15 w16se w16cid w16 w16cex w16sdtdh wp14">
+<w:endnotes xmlns:wpc="http://schemas.microsoft.com/office/word/2010/wordprocessingCanvas" xmlns:cx="http://schemas.microsoft.com/office/drawing/2014/chartex" xmlns:mc="http://schemas.openxmlformats.org/markup-compatibility/2006" xmlns:o="urn:schemas-microsoft-com:office:office" xmlns:r="http://schemas.openxmlformats.org/officeDocument/2006/relationships" xmlns:m="http://schemas.openxmlformats.org/officeDocument/2006/math" xmlns:v="urn:schemas-microsoft-com:vml" xmlns:wp14="http://schemas.microsoft.com/office/word/2010/wordprocessingDrawing" xmlns:wp="http://schemas.openxmlformats.org/drawingml/2006/wordprocessingDrawing" xmlns:w10="urn:schemas-microsoft-com:office:word" xmlns:w="http://schemas.openxmlformats.org/wordprocessingml/2006/main" xmlns:w14="http://schemas.microsoft.com/office/word/2010/wordml" xmlns:w15="http://schemas.microsoft.com/office/word/2012/wordml" xmlns:w16se="http://schemas.microsoft.com/office/word/2015/wordml/symex" xmlns:wpg="http://schemas.microsoft.com/office/word/2010/wordprocessingGroup" xmlns:wpi="http://schemas.microsoft.com/office/word/2010/wordprocessingInk" xmlns:wne="http://schemas.microsoft.com/office/word/2006/wordml" xmlns:wps="http://schemas.microsoft.com/office/word/2010/wordprocessingShape" mc:Ignorable="w14 w15 w16se wp14">
   <w:endnote w:type="separator" w:id="-1">
     <w:p>
       <w:pPr>
@@ -527,7 +3231,7 @@
 </file>
 
 <file path=word/footer1.xml><?xml version="1.0" encoding="utf-8"?>
-<w:ftr xmlns:wpc="http://schemas.microsoft.com/office/word/2010/wordprocessingCanvas" xmlns:cx="http://schemas.microsoft.com/office/drawing/2014/chartex" xmlns:cx1="http://schemas.microsoft.com/office/drawing/2015/9/8/chartex" xmlns:cx2="http://schemas.microsoft.com/office/drawing/2015/10/21/chartex" xmlns:cx3="http://schemas.microsoft.com/office/drawing/2016/5/9/chartex" xmlns:cx4="http://schemas.microsoft.com/office/drawing/2016/5/10/chartex" xmlns:cx5="http://schemas.microsoft.com/office/drawing/2016/5/11/chartex" xmlns:cx6="http://schemas.microsoft.com/office/drawing/2016/5/12/chartex" xmlns:cx7="http://schemas.microsoft.com/office/drawing/2016/5/13/chartex" xmlns:cx8="http://schemas.microsoft.com/office/drawing/2016/5/14/chartex" xmlns:mc="http://schemas.openxmlformats.org/markup-compatibility/2006" xmlns:aink="http://schemas.microsoft.com/office/drawing/2016/ink" xmlns:am3d="http://schemas.microsoft.com/office/drawing/2017/model3d" xmlns:o="urn:schemas-microsoft-com:office:office" xmlns:oel="http://schemas.microsoft.com/office/2019/extlst" xmlns:r="http://schemas.openxmlformats.org/officeDocument/2006/relationships" xmlns:m="http://schemas.openxmlformats.org/officeDocument/2006/math" xmlns:v="urn:schemas-microsoft-com:vml" xmlns:wp14="http://schemas.microsoft.com/office/word/2010/wordprocessingDrawing" xmlns:wp="http://schemas.openxmlformats.org/drawingml/2006/wordprocessingDrawing" xmlns:w10="urn:schemas-microsoft-com:office:word" xmlns:w="http://schemas.openxmlformats.org/wordprocessingml/2006/main" xmlns:w14="http://schemas.microsoft.com/office/word/2010/wordml" xmlns:w15="http://schemas.microsoft.com/office/word/2012/wordml" xmlns:w16cex="http://schemas.microsoft.com/office/word/2018/wordml/cex" xmlns:w16cid="http://schemas.microsoft.com/office/word/2016/wordml/cid" xmlns:w16="http://schemas.microsoft.com/office/word/2018/wordml" xmlns:w16sdtdh="http://schemas.microsoft.com/office/word/2020/wordml/sdtdatahash" xmlns:w16se="http://schemas.microsoft.com/office/word/2015/wordml/symex" xmlns:wpg="http://schemas.microsoft.com/office/word/2010/wordprocessingGroup" xmlns:wpi="http://schemas.microsoft.com/office/word/2010/wordprocessingInk" xmlns:wne="http://schemas.microsoft.com/office/word/2006/wordml" xmlns:wps="http://schemas.microsoft.com/office/word/2010/wordprocessingShape" mc:Ignorable="w14 w15 w16se w16cid w16 w16cex w16sdtdh wp14">
+<w:ftr xmlns:wpc="http://schemas.microsoft.com/office/word/2010/wordprocessingCanvas" xmlns:cx="http://schemas.microsoft.com/office/drawing/2014/chartex" xmlns:mc="http://schemas.openxmlformats.org/markup-compatibility/2006" xmlns:o="urn:schemas-microsoft-com:office:office" xmlns:r="http://schemas.openxmlformats.org/officeDocument/2006/relationships" xmlns:m="http://schemas.openxmlformats.org/officeDocument/2006/math" xmlns:v="urn:schemas-microsoft-com:vml" xmlns:wp14="http://schemas.microsoft.com/office/word/2010/wordprocessingDrawing" xmlns:wp="http://schemas.openxmlformats.org/drawingml/2006/wordprocessingDrawing" xmlns:w10="urn:schemas-microsoft-com:office:word" xmlns:w="http://schemas.openxmlformats.org/wordprocessingml/2006/main" xmlns:w14="http://schemas.microsoft.com/office/word/2010/wordml" xmlns:w15="http://schemas.microsoft.com/office/word/2012/wordml" xmlns:w16se="http://schemas.microsoft.com/office/word/2015/wordml/symex" xmlns:wpg="http://schemas.microsoft.com/office/word/2010/wordprocessingGroup" xmlns:wpi="http://schemas.microsoft.com/office/word/2010/wordprocessingInk" xmlns:wne="http://schemas.microsoft.com/office/word/2006/wordml" xmlns:wps="http://schemas.microsoft.com/office/word/2010/wordprocessingShape" mc:Ignorable="w14 w15 w16se wp14">
   <w:p>
     <w:pPr>
       <w:pStyle w:val="a6"/>
@@ -547,7 +3251,7 @@
 </file>
 
 <file path=word/footnotes.xml><?xml version="1.0" encoding="utf-8"?>
-<w:footnotes xmlns:wpc="http://schemas.microsoft.com/office/word/2010/wordprocessingCanvas" xmlns:cx="http://schemas.microsoft.com/office/drawing/2014/chartex" xmlns:cx1="http://schemas.microsoft.com/office/drawing/2015/9/8/chartex" xmlns:cx2="http://schemas.microsoft.com/office/drawing/2015/10/21/chartex" xmlns:cx3="http://schemas.microsoft.com/office/drawing/2016/5/9/chartex" xmlns:cx4="http://schemas.microsoft.com/office/drawing/2016/5/10/chartex" xmlns:cx5="http://schemas.microsoft.com/office/drawing/2016/5/11/chartex" xmlns:cx6="http://schemas.microsoft.com/office/drawing/2016/5/12/chartex" xmlns:cx7="http://schemas.microsoft.com/office/drawing/2016/5/13/chartex" xmlns:cx8="http://schemas.microsoft.com/office/drawing/2016/5/14/chartex" xmlns:mc="http://schemas.openxmlformats.org/markup-compatibility/2006" xmlns:aink="http://schemas.microsoft.com/office/drawing/2016/ink" xmlns:am3d="http://schemas.microsoft.com/office/drawing/2017/model3d" xmlns:o="urn:schemas-microsoft-com:office:office" xmlns:oel="http://schemas.microsoft.com/office/2019/extlst" xmlns:r="http://schemas.openxmlformats.org/officeDocument/2006/relationships" xmlns:m="http://schemas.openxmlformats.org/officeDocument/2006/math" xmlns:v="urn:schemas-microsoft-com:vml" xmlns:wp14="http://schemas.microsoft.com/office/word/2010/wordprocessingDrawing" xmlns:wp="http://schemas.openxmlformats.org/drawingml/2006/wordprocessingDrawing" xmlns:w10="urn:schemas-microsoft-com:office:word" xmlns:w="http://schemas.openxmlformats.org/wordprocessingml/2006/main" xmlns:w14="http://schemas.microsoft.com/office/word/2010/wordml" xmlns:w15="http://schemas.microsoft.com/office/word/2012/wordml" xmlns:w16cex="http://schemas.microsoft.com/office/word/2018/wordml/cex" xmlns:w16cid="http://schemas.microsoft.com/office/word/2016/wordml/cid" xmlns:w16="http://schemas.microsoft.com/office/word/2018/wordml" xmlns:w16sdtdh="http://schemas.microsoft.com/office/word/2020/wordml/sdtdatahash" xmlns:w16se="http://schemas.microsoft.com/office/word/2015/wordml/symex" xmlns:wpg="http://schemas.microsoft.com/office/word/2010/wordprocessingGroup" xmlns:wpi="http://schemas.microsoft.com/office/word/2010/wordprocessingInk" xmlns:wne="http://schemas.microsoft.com/office/word/2006/wordml" xmlns:wps="http://schemas.microsoft.com/office/word/2010/wordprocessingShape" mc:Ignorable="w14 w15 w16se w16cid w16 w16cex w16sdtdh wp14">
+<w:footnotes xmlns:wpc="http://schemas.microsoft.com/office/word/2010/wordprocessingCanvas" xmlns:cx="http://schemas.microsoft.com/office/drawing/2014/chartex" xmlns:mc="http://schemas.openxmlformats.org/markup-compatibility/2006" xmlns:o="urn:schemas-microsoft-com:office:office" xmlns:r="http://schemas.openxmlformats.org/officeDocument/2006/relationships" xmlns:m="http://schemas.openxmlformats.org/officeDocument/2006/math" xmlns:v="urn:schemas-microsoft-com:vml" xmlns:wp14="http://schemas.microsoft.com/office/word/2010/wordprocessingDrawing" xmlns:wp="http://schemas.openxmlformats.org/drawingml/2006/wordprocessingDrawing" xmlns:w10="urn:schemas-microsoft-com:office:word" xmlns:w="http://schemas.openxmlformats.org/wordprocessingml/2006/main" xmlns:w14="http://schemas.microsoft.com/office/word/2010/wordml" xmlns:w15="http://schemas.microsoft.com/office/word/2012/wordml" xmlns:w16se="http://schemas.microsoft.com/office/word/2015/wordml/symex" xmlns:wpg="http://schemas.microsoft.com/office/word/2010/wordprocessingGroup" xmlns:wpi="http://schemas.microsoft.com/office/word/2010/wordprocessingInk" xmlns:wne="http://schemas.microsoft.com/office/word/2006/wordml" xmlns:wps="http://schemas.microsoft.com/office/word/2010/wordprocessingShape" mc:Ignorable="w14 w15 w16se wp14">
   <w:footnote w:type="separator" w:id="-1">
     <w:p>
       <w:pPr>
@@ -572,7 +3276,7 @@
 </file>
 
 <file path=word/numbering.xml><?xml version="1.0" encoding="utf-8"?>
-<w:numbering xmlns:wpc="http://schemas.microsoft.com/office/word/2010/wordprocessingCanvas" xmlns:cx="http://schemas.microsoft.com/office/drawing/2014/chartex" xmlns:cx1="http://schemas.microsoft.com/office/drawing/2015/9/8/chartex" xmlns:cx2="http://schemas.microsoft.com/office/drawing/2015/10/21/chartex" xmlns:cx3="http://schemas.microsoft.com/office/drawing/2016/5/9/chartex" xmlns:cx4="http://schemas.microsoft.com/office/drawing/2016/5/10/chartex" xmlns:cx5="http://schemas.microsoft.com/office/drawing/2016/5/11/chartex" xmlns:cx6="http://schemas.microsoft.com/office/drawing/2016/5/12/chartex" xmlns:cx7="http://schemas.microsoft.com/office/drawing/2016/5/13/chartex" xmlns:cx8="http://schemas.microsoft.com/office/drawing/2016/5/14/chartex" xmlns:mc="http://schemas.openxmlformats.org/markup-compatibility/2006" xmlns:aink="http://schemas.microsoft.com/office/drawing/2016/ink" xmlns:am3d="http://schemas.microsoft.com/office/drawing/2017/model3d" xmlns:o="urn:schemas-microsoft-com:office:office" xmlns:oel="http://schemas.microsoft.com/office/2019/extlst" xmlns:r="http://schemas.openxmlformats.org/officeDocument/2006/relationships" xmlns:m="http://schemas.openxmlformats.org/officeDocument/2006/math" xmlns:v="urn:schemas-microsoft-com:vml" xmlns:wp14="http://schemas.microsoft.com/office/word/2010/wordprocessingDrawing" xmlns:wp="http://schemas.openxmlformats.org/drawingml/2006/wordprocessingDrawing" xmlns:w10="urn:schemas-microsoft-com:office:word" xmlns:w="http://schemas.openxmlformats.org/wordprocessingml/2006/main" xmlns:w14="http://schemas.microsoft.com/office/word/2010/wordml" xmlns:w15="http://schemas.microsoft.com/office/word/2012/wordml" xmlns:w16cex="http://schemas.microsoft.com/office/word/2018/wordml/cex" xmlns:w16cid="http://schemas.microsoft.com/office/word/2016/wordml/cid" xmlns:w16="http://schemas.microsoft.com/office/word/2018/wordml" xmlns:w16sdtdh="http://schemas.microsoft.com/office/word/2020/wordml/sdtdatahash" xmlns:w16se="http://schemas.microsoft.com/office/word/2015/wordml/symex" xmlns:wpg="http://schemas.microsoft.com/office/word/2010/wordprocessingGroup" xmlns:wpi="http://schemas.microsoft.com/office/word/2010/wordprocessingInk" xmlns:wne="http://schemas.microsoft.com/office/word/2006/wordml" xmlns:wps="http://schemas.microsoft.com/office/word/2010/wordprocessingShape" mc:Ignorable="w14 w15 w16se w16cid w16 w16cex w16sdtdh wp14">
+<w:numbering xmlns:wpc="http://schemas.microsoft.com/office/word/2010/wordprocessingCanvas" xmlns:cx="http://schemas.microsoft.com/office/drawing/2014/chartex" xmlns:mc="http://schemas.openxmlformats.org/markup-compatibility/2006" xmlns:o="urn:schemas-microsoft-com:office:office" xmlns:r="http://schemas.openxmlformats.org/officeDocument/2006/relationships" xmlns:m="http://schemas.openxmlformats.org/officeDocument/2006/math" xmlns:v="urn:schemas-microsoft-com:vml" xmlns:wp14="http://schemas.microsoft.com/office/word/2010/wordprocessingDrawing" xmlns:wp="http://schemas.openxmlformats.org/drawingml/2006/wordprocessingDrawing" xmlns:w10="urn:schemas-microsoft-com:office:word" xmlns:w="http://schemas.openxmlformats.org/wordprocessingml/2006/main" xmlns:w14="http://schemas.microsoft.com/office/word/2010/wordml" xmlns:w15="http://schemas.microsoft.com/office/word/2012/wordml" xmlns:w16se="http://schemas.microsoft.com/office/word/2015/wordml/symex" xmlns:wpg="http://schemas.microsoft.com/office/word/2010/wordprocessingGroup" xmlns:wpi="http://schemas.microsoft.com/office/word/2010/wordprocessingInk" xmlns:wne="http://schemas.microsoft.com/office/word/2006/wordml" xmlns:wps="http://schemas.microsoft.com/office/word/2010/wordprocessingShape" mc:Ignorable="w14 w15 w16se wp14">
   <w:abstractNum w:abstractNumId="0" w15:restartNumberingAfterBreak="0">
     <w:nsid w:val="1FA123D3"/>
     <w:multiLevelType w:val="hybridMultilevel"/>
@@ -1138,26 +3842,26 @@
       </w:rPr>
     </w:lvl>
   </w:abstractNum>
-  <w:num w:numId="1" w16cid:durableId="797261988">
+  <w:num w:numId="1">
     <w:abstractNumId w:val="1"/>
   </w:num>
-  <w:num w:numId="2" w16cid:durableId="1959335683">
+  <w:num w:numId="2">
     <w:abstractNumId w:val="0"/>
   </w:num>
-  <w:num w:numId="3" w16cid:durableId="693579051">
+  <w:num w:numId="3">
     <w:abstractNumId w:val="3"/>
   </w:num>
-  <w:num w:numId="4" w16cid:durableId="1094328368">
+  <w:num w:numId="4">
     <w:abstractNumId w:val="4"/>
   </w:num>
-  <w:num w:numId="5" w16cid:durableId="421223843">
+  <w:num w:numId="5">
     <w:abstractNumId w:val="2"/>
   </w:num>
 </w:numbering>
 </file>
 
 <file path=word/styles.xml><?xml version="1.0" encoding="utf-8"?>
-<w:styles xmlns:mc="http://schemas.openxmlformats.org/markup-compatibility/2006" xmlns:r="http://schemas.openxmlformats.org/officeDocument/2006/relationships" xmlns:w="http://schemas.openxmlformats.org/wordprocessingml/2006/main" xmlns:w14="http://schemas.microsoft.com/office/word/2010/wordml" xmlns:w15="http://schemas.microsoft.com/office/word/2012/wordml" xmlns:w16cex="http://schemas.microsoft.com/office/word/2018/wordml/cex" xmlns:w16cid="http://schemas.microsoft.com/office/word/2016/wordml/cid" xmlns:w16="http://schemas.microsoft.com/office/word/2018/wordml" xmlns:w16sdtdh="http://schemas.microsoft.com/office/word/2020/wordml/sdtdatahash" xmlns:w16se="http://schemas.microsoft.com/office/word/2015/wordml/symex" mc:Ignorable="w14 w15 w16se w16cid w16 w16cex w16sdtdh">
+<w:styles xmlns:mc="http://schemas.openxmlformats.org/markup-compatibility/2006" xmlns:r="http://schemas.openxmlformats.org/officeDocument/2006/relationships" xmlns:w="http://schemas.openxmlformats.org/wordprocessingml/2006/main" xmlns:w14="http://schemas.microsoft.com/office/word/2010/wordml" xmlns:w15="http://schemas.microsoft.com/office/word/2012/wordml" xmlns:w16se="http://schemas.microsoft.com/office/word/2015/wordml/symex" mc:Ignorable="w14 w15 w16se">
   <w:docDefaults>
     <w:rPrDefault>
       <w:rPr>
@@ -1173,7 +3877,7 @@
       </w:pPr>
     </w:pPrDefault>
   </w:docDefaults>
-  <w:latentStyles w:defLockedState="0" w:defUIPriority="99" w:defSemiHidden="0" w:defUnhideWhenUsed="0" w:defQFormat="0" w:count="376">
+  <w:latentStyles w:defLockedState="0" w:defUIPriority="99" w:defSemiHidden="0" w:defUnhideWhenUsed="0" w:defQFormat="0" w:count="371">
     <w:lsdException w:name="Normal" w:uiPriority="0" w:qFormat="1"/>
     <w:lsdException w:name="heading 1" w:uiPriority="9" w:qFormat="1"/>
     <w:lsdException w:name="heading 2" w:semiHidden="1" w:uiPriority="9" w:unhideWhenUsed="1" w:qFormat="1"/>
@@ -1545,42 +4249,31 @@
     <w:lsdException w:name="List Table 5 Dark Accent 6" w:uiPriority="50"/>
     <w:lsdException w:name="List Table 6 Colorful Accent 6" w:uiPriority="51"/>
     <w:lsdException w:name="List Table 7 Colorful Accent 6" w:uiPriority="52"/>
-    <w:lsdException w:name="Mention" w:semiHidden="1" w:unhideWhenUsed="1"/>
-    <w:lsdException w:name="Smart Hyperlink" w:semiHidden="1" w:unhideWhenUsed="1"/>
-    <w:lsdException w:name="Hashtag" w:semiHidden="1" w:unhideWhenUsed="1"/>
-    <w:lsdException w:name="Unresolved Mention" w:semiHidden="1" w:unhideWhenUsed="1"/>
-    <w:lsdException w:name="Smart Link" w:semiHidden="1" w:unhideWhenUsed="1"/>
   </w:latentStyles>
   <w:style w:type="paragraph" w:default="1" w:styleId="a">
     <w:name w:val="Normal"/>
     <w:qFormat/>
-    <w:rsid w:val="00E57CBB"/>
-    <w:pPr>
-      <w:ind w:firstLine="709"/>
-    </w:pPr>
-    <w:rPr>
-      <w:rFonts w:ascii="Times New Roman" w:hAnsi="Times New Roman"/>
-      <w:sz w:val="24"/>
-    </w:rPr>
+    <w:rsid w:val="00C5145A"/>
   </w:style>
   <w:style w:type="paragraph" w:styleId="1">
     <w:name w:val="heading 1"/>
     <w:basedOn w:val="a"/>
     <w:next w:val="a"/>
     <w:link w:val="10"/>
+    <w:autoRedefine/>
     <w:uiPriority w:val="9"/>
     <w:qFormat/>
-    <w:rsid w:val="00E57CBB"/>
+    <w:rsid w:val="00C5145A"/>
     <w:pPr>
       <w:keepNext/>
       <w:keepLines/>
       <w:pageBreakBefore/>
       <w:spacing w:before="240" w:after="0"/>
-      <w:ind w:firstLine="0"/>
+      <w:jc w:val="center"/>
       <w:outlineLvl w:val="0"/>
     </w:pPr>
     <w:rPr>
-      <w:rFonts w:eastAsiaTheme="majorEastAsia" w:cstheme="majorBidi"/>
+      <w:rFonts w:ascii="Times New Roman" w:eastAsiaTheme="majorEastAsia" w:hAnsi="Times New Roman" w:cstheme="majorBidi"/>
       <w:b/>
       <w:kern w:val="2"/>
       <w:sz w:val="28"/>
@@ -1618,7 +4311,7 @@
     <w:uiPriority w:val="1"/>
     <w:semiHidden/>
     <w:unhideWhenUsed/>
-    <w:rsid w:val="00E57CBB"/>
+    <w:rsid w:val="00C5145A"/>
   </w:style>
   <w:style w:type="table" w:default="1" w:styleId="a2">
     <w:name w:val="Normal Table"/>
@@ -1640,7 +4333,7 @@
     <w:uiPriority w:val="99"/>
     <w:semiHidden/>
     <w:unhideWhenUsed/>
-    <w:rsid w:val="00E57CBB"/>
+    <w:rsid w:val="00C5145A"/>
   </w:style>
   <w:style w:type="paragraph" w:styleId="a4">
     <w:name w:val="header"/>
@@ -1703,7 +4396,7 @@
     <w:basedOn w:val="a1"/>
     <w:link w:val="1"/>
     <w:uiPriority w:val="9"/>
-    <w:rsid w:val="00E57CBB"/>
+    <w:rsid w:val="00C5145A"/>
     <w:rPr>
       <w:rFonts w:ascii="Times New Roman" w:eastAsiaTheme="majorEastAsia" w:hAnsi="Times New Roman" w:cstheme="majorBidi"/>
       <w:b/>
@@ -1860,12 +4553,28 @@
     <w:rsid w:val="00502C35"/>
     <w:pPr>
       <w:spacing w:before="100" w:beforeAutospacing="1" w:after="100" w:afterAutospacing="1" w:line="240" w:lineRule="auto"/>
-      <w:ind w:firstLine="0"/>
     </w:pPr>
     <w:rPr>
       <w:rFonts w:eastAsia="Times New Roman" w:cs="Times New Roman"/>
       <w:szCs w:val="24"/>
       <w:lang w:eastAsia="ru-RU"/>
+    </w:rPr>
+  </w:style>
+  <w:style w:type="character" w:customStyle="1" w:styleId="dcg-mq-digit">
+    <w:name w:val="dcg-mq-digit"/>
+    <w:basedOn w:val="a1"/>
+    <w:rsid w:val="00234402"/>
+  </w:style>
+  <w:style w:type="character" w:styleId="af0">
+    <w:name w:val="FollowedHyperlink"/>
+    <w:basedOn w:val="a1"/>
+    <w:uiPriority w:val="99"/>
+    <w:semiHidden/>
+    <w:unhideWhenUsed/>
+    <w:rsid w:val="005A7B4E"/>
+    <w:rPr>
+      <w:color w:val="954F72" w:themeColor="followedHyperlink"/>
+      <w:u w:val="single"/>
     </w:rPr>
   </w:style>
 </w:styles>
@@ -2137,7 +4846,7 @@
 </file>
 
 <file path=customXml/itemProps1.xml><?xml version="1.0" encoding="utf-8"?>
-<ds:datastoreItem xmlns:ds="http://schemas.openxmlformats.org/officeDocument/2006/customXml" ds:itemID="{4C541E16-10F0-417C-B379-1CEF9210FD01}">
+<ds:datastoreItem xmlns:ds="http://schemas.openxmlformats.org/officeDocument/2006/customXml" ds:itemID="{DEA5D03F-69F0-4547-BF15-AF651514081D}">
   <ds:schemaRefs>
     <ds:schemaRef ds:uri="http://schemas.openxmlformats.org/officeDocument/2006/bibliography"/>
   </ds:schemaRefs>

</xml_diff>